<commit_message>
more comments and presentation adjustments
</commit_message>
<xml_diff>
--- a/MLFin/ExPtTest/ExPtTest_v1.docx
+++ b/MLFin/ExPtTest/ExPtTest_v1.docx
@@ -115,7 +115,7 @@
                     <pic:cNvPicPr/>
                   </pic:nvPicPr>
                   <pic:blipFill>
-                    <a:blip r:embed="rId7"/>
+                    <a:blip r:embed="rId8"/>
                     <a:stretch>
                       <a:fillRect/>
                     </a:stretch>
@@ -183,7 +183,7 @@
                     <pic:cNvPicPr/>
                   </pic:nvPicPr>
                   <pic:blipFill>
-                    <a:blip r:embed="rId8">
+                    <a:blip r:embed="rId9">
                       <a:extLst>
                         <a:ext uri="{28A0092B-C50C-407E-A947-70E740481C1C}">
                           <a14:useLocalDpi xmlns:a14="http://schemas.microsoft.com/office/drawing/2010/main" val="0"/>
@@ -283,7 +283,7 @@
                     <pic:cNvPicPr/>
                   </pic:nvPicPr>
                   <pic:blipFill>
-                    <a:blip r:embed="rId9"/>
+                    <a:blip r:embed="rId10"/>
                     <a:stretch>
                       <a:fillRect/>
                     </a:stretch>
@@ -359,7 +359,13 @@
         <w:t xml:space="preserve">. </w:t>
       </w:r>
       <w:r>
-        <w:t>Second, CoT data is collected on Tuesdays, but generally reported on Fridays. For this to be of value in predicting future changes I need to align the data with when it is reported, for simplicity I shift it 3 business days forward in time</w:t>
+        <w:t>Second, CoT data is collected on Tuesdays, but generally reported on Fridays. For this to be of value in predicting future changes I need to align the data with when it is reported, for simplicity I</w:t>
+      </w:r>
+      <w:r>
+        <w:t xml:space="preserve"> will</w:t>
+      </w:r>
+      <w:r>
+        <w:t xml:space="preserve"> shift it 3 business days forward in time</w:t>
       </w:r>
       <w:r>
         <w:rPr>
@@ -399,76 +405,6 @@
             <wp:extent cx="6293224" cy="3143250"/>
             <wp:effectExtent l="0" t="0" r="0" b="0"/>
             <wp:docPr id="6" name="Picture 6"/>
-            <wp:cNvGraphicFramePr>
-              <a:graphicFrameLocks xmlns:a="http://schemas.openxmlformats.org/drawingml/2006/main" noChangeAspect="1"/>
-            </wp:cNvGraphicFramePr>
-            <a:graphic xmlns:a="http://schemas.openxmlformats.org/drawingml/2006/main">
-              <a:graphicData uri="http://schemas.openxmlformats.org/drawingml/2006/picture">
-                <pic:pic xmlns:pic="http://schemas.openxmlformats.org/drawingml/2006/picture">
-                  <pic:nvPicPr>
-                    <pic:cNvPr id="1" name=""/>
-                    <pic:cNvPicPr/>
-                  </pic:nvPicPr>
-                  <pic:blipFill>
-                    <a:blip r:embed="rId10"/>
-                    <a:stretch>
-                      <a:fillRect/>
-                    </a:stretch>
-                  </pic:blipFill>
-                  <pic:spPr>
-                    <a:xfrm>
-                      <a:off x="0" y="0"/>
-                      <a:ext cx="6296997" cy="3145135"/>
-                    </a:xfrm>
-                    <a:prstGeom prst="rect">
-                      <a:avLst/>
-                    </a:prstGeom>
-                  </pic:spPr>
-                </pic:pic>
-              </a:graphicData>
-            </a:graphic>
-          </wp:inline>
-        </w:drawing>
-      </w:r>
-    </w:p>
-    <w:p>
-      <w:pPr>
-        <w:pStyle w:val="Heading4"/>
-      </w:pPr>
-    </w:p>
-    <w:p>
-      <w:pPr>
-        <w:pStyle w:val="Heading4"/>
-      </w:pPr>
-      <w:r>
-        <w:t>Ordinary Least Squares</w:t>
-      </w:r>
-    </w:p>
-    <w:p>
-      <w:r>
-        <w:t>I regress 1wk Friday changes in the relevant swap series for each contract against its corresponding futures contract positioning changes from AM, LevFunds, Dealers and the swap change lagged 1 week, to account for autocorrelation of changes in yield. As we see below, there might be some relationship with changes in dealer positioning</w:t>
-      </w:r>
-      <w:r>
-        <w:t xml:space="preserve"> and the lagged change</w:t>
-      </w:r>
-      <w:r>
-        <w:t xml:space="preserve">, but there is clearly a lot of collinearity issues, </w:t>
-      </w:r>
-      <w:r>
-        <w:lastRenderedPageBreak/>
-        <w:t xml:space="preserve">so we can only conclude that the t-statistics are not robust and the betas are very unlikely to be numerically stable. As discussed before, we could try principal components regression to deal with this, but I prefer to use a regularization technique like Ridge or Lasso. </w:t>
-      </w:r>
-    </w:p>
-    <w:p>
-      <w:r>
-        <w:rPr>
-          <w:noProof/>
-        </w:rPr>
-        <w:drawing>
-          <wp:inline distT="0" distB="0" distL="0" distR="0" wp14:anchorId="533C2FF2" wp14:editId="31AB1091">
-            <wp:extent cx="3962400" cy="5447323"/>
-            <wp:effectExtent l="0" t="0" r="0" b="1270"/>
-            <wp:docPr id="7" name="Picture 7"/>
             <wp:cNvGraphicFramePr>
               <a:graphicFrameLocks xmlns:a="http://schemas.openxmlformats.org/drawingml/2006/main" noChangeAspect="1"/>
             </wp:cNvGraphicFramePr>
@@ -488,7 +424,7 @@
                   <pic:spPr>
                     <a:xfrm>
                       <a:off x="0" y="0"/>
-                      <a:ext cx="3977738" cy="5468409"/>
+                      <a:ext cx="6296997" cy="3145135"/>
                     </a:xfrm>
                     <a:prstGeom prst="rect">
                       <a:avLst/>
@@ -501,54 +437,50 @@
         </w:drawing>
       </w:r>
     </w:p>
-    <w:p/>
     <w:p>
       <w:pPr>
         <w:pStyle w:val="Heading4"/>
       </w:pPr>
-      <w:r>
-        <w:t>Lasso</w:t>
-      </w:r>
-    </w:p>
-    <w:p>
-      <w:r>
-        <w:t xml:space="preserve">I like to use Lasso in these cases. It is different from OLS in that it penalizes each beta in the objective function so that the betas are shrunk until their explanatory power outweighs the penalization. This helps significantly in cases such as this, where for example AM and LevFunds positioning are highly negatively correlated. </w:t>
-      </w:r>
-      <w:r>
-        <w:t xml:space="preserve">Lasso also behaves like a simple feature selector in that it will shrink betas to 0 for data it does not find useful out of sample. </w:t>
-      </w:r>
-      <w:r>
-        <w:t xml:space="preserve">How much penalization to use is evaluating using a time series cross validation process, where the model is fit on a rolling window and evaluated on a subsequent </w:t>
+    </w:p>
+    <w:p>
+      <w:pPr>
+        <w:pStyle w:val="Heading4"/>
+      </w:pPr>
+      <w:r>
+        <w:t>Ordinary Least Squares</w:t>
+      </w:r>
+    </w:p>
+    <w:p>
+      <w:r>
+        <w:t xml:space="preserve">I regress 1wk </w:t>
+      </w:r>
+      <w:r>
+        <w:t>Tuesday</w:t>
+      </w:r>
+      <w:r>
+        <w:t xml:space="preserve"> changes in the relevant swap series for each contract against its corresponding futures contract positioning changes from AM, LevFunds, Dealers and the swap change lagged 1 week, to account for autocorrelation of changes in yield. As we see below, there might be some relationship with changes in dealer positioning</w:t>
+      </w:r>
+      <w:r>
+        <w:t xml:space="preserve"> and the lagged change</w:t>
+      </w:r>
+      <w:r>
+        <w:t xml:space="preserve">, but there is clearly a lot of collinearity issues, </w:t>
       </w:r>
       <w:r>
         <w:lastRenderedPageBreak/>
-        <w:t xml:space="preserve">period of </w:t>
-      </w:r>
+        <w:t xml:space="preserve">so we can only conclude that the t-statistics are not robust and the betas are very unlikely to be numerically stable. As discussed before, we could try principal components regression to deal with this, but I prefer to use a regularization technique like Ridge or Lasso. </w:t>
+      </w:r>
+    </w:p>
+    <w:p>
       <w:r>
         <w:rPr>
           <w:noProof/>
         </w:rPr>
         <w:drawing>
-          <wp:anchor distT="0" distB="0" distL="114300" distR="114300" simplePos="0" relativeHeight="251662336" behindDoc="1" locked="0" layoutInCell="1" allowOverlap="1" wp14:anchorId="5A49D1BB" wp14:editId="0CBDE2D4">
-            <wp:simplePos x="0" y="0"/>
-            <wp:positionH relativeFrom="margin">
-              <wp:align>right</wp:align>
-            </wp:positionH>
-            <wp:positionV relativeFrom="paragraph">
-              <wp:posOffset>0</wp:posOffset>
-            </wp:positionV>
-            <wp:extent cx="3133725" cy="4063365"/>
-            <wp:effectExtent l="0" t="0" r="9525" b="0"/>
-            <wp:wrapTight wrapText="bothSides">
-              <wp:wrapPolygon edited="0">
-                <wp:start x="0" y="0"/>
-                <wp:lineTo x="0" y="21468"/>
-                <wp:lineTo x="21534" y="21468"/>
-                <wp:lineTo x="21534" y="0"/>
-                <wp:lineTo x="0" y="0"/>
-              </wp:wrapPolygon>
-            </wp:wrapTight>
-            <wp:docPr id="14" name="Picture 14"/>
+          <wp:inline distT="0" distB="0" distL="0" distR="0" wp14:anchorId="268C0AAB" wp14:editId="6581FC1D">
+            <wp:extent cx="4762500" cy="5657850"/>
+            <wp:effectExtent l="0" t="0" r="0" b="0"/>
+            <wp:docPr id="15" name="Picture 15"/>
             <wp:cNvGraphicFramePr>
               <a:graphicFrameLocks xmlns:a="http://schemas.openxmlformats.org/drawingml/2006/main" noChangeAspect="1"/>
             </wp:cNvGraphicFramePr>
@@ -560,13 +492,7 @@
                     <pic:cNvPicPr/>
                   </pic:nvPicPr>
                   <pic:blipFill>
-                    <a:blip r:embed="rId12">
-                      <a:extLst>
-                        <a:ext uri="{28A0092B-C50C-407E-A947-70E740481C1C}">
-                          <a14:useLocalDpi xmlns:a14="http://schemas.microsoft.com/office/drawing/2010/main" val="0"/>
-                        </a:ext>
-                      </a:extLst>
-                    </a:blip>
+                    <a:blip r:embed="rId12"/>
                     <a:stretch>
                       <a:fillRect/>
                     </a:stretch>
@@ -574,7 +500,7 @@
                   <pic:spPr>
                     <a:xfrm>
                       <a:off x="0" y="0"/>
-                      <a:ext cx="3133725" cy="4063365"/>
+                      <a:ext cx="4762500" cy="5657850"/>
                     </a:xfrm>
                     <a:prstGeom prst="rect">
                       <a:avLst/>
@@ -583,65 +509,53 @@
                 </pic:pic>
               </a:graphicData>
             </a:graphic>
-            <wp14:sizeRelH relativeFrom="margin">
-              <wp14:pctWidth>0</wp14:pctWidth>
-            </wp14:sizeRelH>
-            <wp14:sizeRelV relativeFrom="margin">
-              <wp14:pctHeight>0</wp14:pctHeight>
-            </wp14:sizeRelV>
-          </wp:anchor>
+          </wp:inline>
         </w:drawing>
       </w:r>
-      <w:r>
-        <w:t>(somewhat) out of sample data. The penalization parameter that best fits the out of sample periods on average is selected.</w:t>
-      </w:r>
-      <w:r>
-        <w:t xml:space="preserve"> The penalization (regularization) parameter is called alpha, in the charts to the right increasing alpha means more penalization of betas. For this to work properly we first need to normalize our features to z-scores so that the penalization affects them equally.</w:t>
-      </w:r>
-      <w:r>
-        <w:rPr>
-          <w:rStyle w:val="FootnoteReference"/>
-        </w:rPr>
+    </w:p>
+    <w:p/>
+    <w:p>
+      <w:pPr>
+        <w:pStyle w:val="Heading4"/>
+      </w:pPr>
+      <w:r>
+        <w:t>Lasso</w:t>
+      </w:r>
+    </w:p>
+    <w:p>
+      <w:r>
+        <w:t xml:space="preserve">I like to use Lasso in these cases. It is different from OLS in that it penalizes each beta in the objective function so that the betas are shrunk until their explanatory power outweighs the penalization. This helps significantly in cases such as this, where for example AM and LevFunds positioning are highly negatively correlated. </w:t>
+      </w:r>
+      <w:r>
+        <w:t xml:space="preserve">Lasso also behaves like a simple feature selector in that it will shrink betas to 0 for data it does not find useful out of sample. </w:t>
+      </w:r>
+      <w:r>
+        <w:t xml:space="preserve">How much penalization to use is evaluating using a time series cross validation process, where the model is fit on a rolling window and evaluated on a subsequent period of </w:t>
+      </w:r>
+      <w:r>
         <w:t xml:space="preserve"> </w:t>
       </w:r>
       <w:r>
-        <w:rPr>
-          <w:rStyle w:val="FootnoteReference"/>
-        </w:rPr>
-        <w:footnoteReference w:id="9"/>
-      </w:r>
-    </w:p>
-    <w:p>
-      <w:pPr>
-        <w:rPr>
-          <w:noProof/>
-        </w:rPr>
-      </w:pPr>
-      <w:r>
-        <w:rPr>
-          <w:noProof/>
-        </w:rPr>
+        <w:t xml:space="preserve">(somewhat) out of sample data. The penalization parameter that best fits the out of sample </w:t>
+      </w:r>
+      <w:r>
+        <w:rPr>
+          <w:noProof/>
+        </w:rPr>
+        <w:lastRenderedPageBreak/>
         <w:drawing>
-          <wp:anchor distT="0" distB="0" distL="114300" distR="114300" simplePos="0" relativeHeight="251661312" behindDoc="1" locked="0" layoutInCell="1" allowOverlap="1" wp14:anchorId="52A18B9A" wp14:editId="1CE00B2D">
+          <wp:anchor distT="0" distB="0" distL="114300" distR="114300" simplePos="0" relativeHeight="251662336" behindDoc="1" locked="0" layoutInCell="1" allowOverlap="1" wp14:anchorId="438FB919" wp14:editId="66F43165">
             <wp:simplePos x="0" y="0"/>
             <wp:positionH relativeFrom="margin">
-              <wp:posOffset>2819400</wp:posOffset>
+              <wp:align>right</wp:align>
             </wp:positionH>
             <wp:positionV relativeFrom="paragraph">
-              <wp:posOffset>3532505</wp:posOffset>
+              <wp:posOffset>0</wp:posOffset>
             </wp:positionV>
-            <wp:extent cx="3800475" cy="3706495"/>
-            <wp:effectExtent l="0" t="0" r="9525" b="8255"/>
-            <wp:wrapTight wrapText="bothSides">
-              <wp:wrapPolygon edited="0">
-                <wp:start x="0" y="0"/>
-                <wp:lineTo x="0" y="21537"/>
-                <wp:lineTo x="21546" y="21537"/>
-                <wp:lineTo x="21546" y="0"/>
-                <wp:lineTo x="0" y="0"/>
-              </wp:wrapPolygon>
-            </wp:wrapTight>
-            <wp:docPr id="13" name="Picture 13"/>
+            <wp:extent cx="2863215" cy="3619500"/>
+            <wp:effectExtent l="0" t="0" r="0" b="0"/>
+            <wp:wrapSquare wrapText="bothSides"/>
+            <wp:docPr id="17" name="Picture 17"/>
             <wp:cNvGraphicFramePr>
               <a:graphicFrameLocks xmlns:a="http://schemas.openxmlformats.org/drawingml/2006/main" noChangeAspect="1"/>
             </wp:cNvGraphicFramePr>
@@ -667,7 +581,7 @@
                   <pic:spPr>
                     <a:xfrm>
                       <a:off x="0" y="0"/>
-                      <a:ext cx="3800475" cy="3706495"/>
+                      <a:ext cx="2863215" cy="3619500"/>
                     </a:xfrm>
                     <a:prstGeom prst="rect">
                       <a:avLst/>
@@ -686,55 +600,2266 @@
         </w:drawing>
       </w:r>
       <w:r>
-        <w:rPr>
-          <w:noProof/>
+        <w:t>periods on average is selected.</w:t>
+      </w:r>
+      <w:r>
+        <w:t xml:space="preserve"> The penalization (regularization) parameter is called alpha, in the charts to the right increasing alpha means more penalization of betas. For this to work properly we first need to normalize our features to z-scores so that the penalization affects them equally.</w:t>
+      </w:r>
+      <w:r>
+        <w:rPr>
+          <w:rStyle w:val="FootnoteReference"/>
         </w:rPr>
         <w:t xml:space="preserve"> </w:t>
       </w:r>
       <w:r>
         <w:rPr>
-          <w:noProof/>
-        </w:rPr>
-        <w:t xml:space="preserve">In the case of 1wk changes in TY positions and swap rates, nothing does better out of sample than just taking the simple average of swap changes over the test period. This is incidated in a negative r^2 and ‘best_score_ratio’ of 1 (i.e. the best score is equivalent to the ‘dummy’ that just guesses the </w:t>
-      </w:r>
-      <w:r>
-        <w:rPr>
-          <w:noProof/>
-        </w:rPr>
-        <w:t>fitting period average)</w:t>
-      </w:r>
-    </w:p>
-    <w:p>
-      <w:pPr>
-        <w:rPr>
-          <w:noProof/>
-        </w:rPr>
-      </w:pPr>
-    </w:p>
-    <w:p>
-      <w:pPr>
-        <w:rPr>
-          <w:noProof/>
-        </w:rPr>
-      </w:pPr>
-    </w:p>
-    <w:p>
-      <w:pPr>
-        <w:rPr>
-          <w:noProof/>
-        </w:rPr>
-      </w:pPr>
-    </w:p>
-    <w:p>
-      <w:r>
-        <w:rPr>
-          <w:noProof/>
-        </w:rPr>
-        <w:t>For 5wk changes Dealers and Specs are selected but the results are very poor.</w:t>
+          <w:rStyle w:val="FootnoteReference"/>
+        </w:rPr>
+        <w:footnoteReference w:id="9"/>
+      </w:r>
+    </w:p>
+    <w:p>
+      <w:pPr>
+        <w:rPr>
+          <w:noProof/>
+        </w:rPr>
+      </w:pPr>
+      <w:r>
+        <w:rPr>
+          <w:noProof/>
+        </w:rPr>
+        <w:drawing>
+          <wp:anchor distT="0" distB="0" distL="114300" distR="114300" simplePos="0" relativeHeight="251664384" behindDoc="1" locked="0" layoutInCell="1" allowOverlap="1" wp14:anchorId="444306D8" wp14:editId="6B9C697B">
+            <wp:simplePos x="0" y="0"/>
+            <wp:positionH relativeFrom="margin">
+              <wp:align>left</wp:align>
+            </wp:positionH>
+            <wp:positionV relativeFrom="paragraph">
+              <wp:posOffset>1286510</wp:posOffset>
+            </wp:positionV>
+            <wp:extent cx="2790825" cy="1930400"/>
+            <wp:effectExtent l="0" t="0" r="9525" b="0"/>
+            <wp:wrapTight wrapText="bothSides">
+              <wp:wrapPolygon edited="0">
+                <wp:start x="0" y="0"/>
+                <wp:lineTo x="0" y="21316"/>
+                <wp:lineTo x="21526" y="21316"/>
+                <wp:lineTo x="21526" y="0"/>
+                <wp:lineTo x="0" y="0"/>
+              </wp:wrapPolygon>
+            </wp:wrapTight>
+            <wp:docPr id="19" name="Picture 19"/>
+            <wp:cNvGraphicFramePr>
+              <a:graphicFrameLocks xmlns:a="http://schemas.openxmlformats.org/drawingml/2006/main" noChangeAspect="1"/>
+            </wp:cNvGraphicFramePr>
+            <a:graphic xmlns:a="http://schemas.openxmlformats.org/drawingml/2006/main">
+              <a:graphicData uri="http://schemas.openxmlformats.org/drawingml/2006/picture">
+                <pic:pic xmlns:pic="http://schemas.openxmlformats.org/drawingml/2006/picture">
+                  <pic:nvPicPr>
+                    <pic:cNvPr id="1" name=""/>
+                    <pic:cNvPicPr/>
+                  </pic:nvPicPr>
+                  <pic:blipFill>
+                    <a:blip r:embed="rId14">
+                      <a:extLst>
+                        <a:ext uri="{28A0092B-C50C-407E-A947-70E740481C1C}">
+                          <a14:useLocalDpi xmlns:a14="http://schemas.microsoft.com/office/drawing/2010/main" val="0"/>
+                        </a:ext>
+                      </a:extLst>
+                    </a:blip>
+                    <a:stretch>
+                      <a:fillRect/>
+                    </a:stretch>
+                  </pic:blipFill>
+                  <pic:spPr>
+                    <a:xfrm>
+                      <a:off x="0" y="0"/>
+                      <a:ext cx="2790825" cy="1930400"/>
+                    </a:xfrm>
+                    <a:prstGeom prst="rect">
+                      <a:avLst/>
+                    </a:prstGeom>
+                  </pic:spPr>
+                </pic:pic>
+              </a:graphicData>
+            </a:graphic>
+            <wp14:sizeRelH relativeFrom="margin">
+              <wp14:pctWidth>0</wp14:pctWidth>
+            </wp14:sizeRelH>
+            <wp14:sizeRelV relativeFrom="margin">
+              <wp14:pctHeight>0</wp14:pctHeight>
+            </wp14:sizeRelV>
+          </wp:anchor>
+        </w:drawing>
+      </w:r>
+      <w:r>
+        <w:rPr>
+          <w:noProof/>
+        </w:rPr>
+        <w:drawing>
+          <wp:anchor distT="0" distB="0" distL="114300" distR="114300" simplePos="0" relativeHeight="251663360" behindDoc="1" locked="0" layoutInCell="1" allowOverlap="1" wp14:anchorId="369DBC57" wp14:editId="3EDC8212">
+            <wp:simplePos x="0" y="0"/>
+            <wp:positionH relativeFrom="margin">
+              <wp:align>right</wp:align>
+            </wp:positionH>
+            <wp:positionV relativeFrom="paragraph">
+              <wp:posOffset>2566035</wp:posOffset>
+            </wp:positionV>
+            <wp:extent cx="3101524" cy="3914775"/>
+            <wp:effectExtent l="0" t="0" r="3810" b="0"/>
+            <wp:wrapSquare wrapText="bothSides"/>
+            <wp:docPr id="18" name="Picture 18"/>
+            <wp:cNvGraphicFramePr>
+              <a:graphicFrameLocks xmlns:a="http://schemas.openxmlformats.org/drawingml/2006/main" noChangeAspect="1"/>
+            </wp:cNvGraphicFramePr>
+            <a:graphic xmlns:a="http://schemas.openxmlformats.org/drawingml/2006/main">
+              <a:graphicData uri="http://schemas.openxmlformats.org/drawingml/2006/picture">
+                <pic:pic xmlns:pic="http://schemas.openxmlformats.org/drawingml/2006/picture">
+                  <pic:nvPicPr>
+                    <pic:cNvPr id="1" name=""/>
+                    <pic:cNvPicPr/>
+                  </pic:nvPicPr>
+                  <pic:blipFill>
+                    <a:blip r:embed="rId15">
+                      <a:extLst>
+                        <a:ext uri="{28A0092B-C50C-407E-A947-70E740481C1C}">
+                          <a14:useLocalDpi xmlns:a14="http://schemas.microsoft.com/office/drawing/2010/main" val="0"/>
+                        </a:ext>
+                      </a:extLst>
+                    </a:blip>
+                    <a:stretch>
+                      <a:fillRect/>
+                    </a:stretch>
+                  </pic:blipFill>
+                  <pic:spPr>
+                    <a:xfrm>
+                      <a:off x="0" y="0"/>
+                      <a:ext cx="3101524" cy="3914775"/>
+                    </a:xfrm>
+                    <a:prstGeom prst="rect">
+                      <a:avLst/>
+                    </a:prstGeom>
+                  </pic:spPr>
+                </pic:pic>
+              </a:graphicData>
+            </a:graphic>
+            <wp14:sizeRelH relativeFrom="margin">
+              <wp14:pctWidth>0</wp14:pctWidth>
+            </wp14:sizeRelH>
+            <wp14:sizeRelV relativeFrom="margin">
+              <wp14:pctHeight>0</wp14:pctHeight>
+            </wp14:sizeRelV>
+          </wp:anchor>
+        </w:drawing>
+      </w:r>
+      <w:r>
+        <w:rPr>
+          <w:noProof/>
+        </w:rPr>
+        <w:t xml:space="preserve"> </w:t>
+      </w:r>
+      <w:r>
+        <w:rPr>
+          <w:noProof/>
+        </w:rPr>
+        <w:t>In the case of 1wk changes in TY positions and swap rates</w:t>
+      </w:r>
+      <w:r>
+        <w:rPr>
+          <w:noProof/>
+        </w:rPr>
+        <w:t xml:space="preserve"> on the right</w:t>
+      </w:r>
+      <w:r>
+        <w:rPr>
+          <w:noProof/>
+        </w:rPr>
+        <w:t xml:space="preserve">, </w:t>
+      </w:r>
+      <w:r>
+        <w:rPr>
+          <w:noProof/>
+        </w:rPr>
+        <w:t>the betas load negatively on AM (increase in AM positioning implies rally) for       -1.5bps per z-score AM positioning change, and positively on Dealers for 1.2bps.</w:t>
+      </w:r>
+      <w:r>
+        <w:rPr>
+          <w:noProof/>
+        </w:rPr>
+        <w:t xml:space="preserve"> Note how small the predictions are (in blue) vs the actual changes in orange below.</w:t>
+      </w:r>
+    </w:p>
+    <w:p>
+      <w:pPr>
+        <w:rPr>
+          <w:noProof/>
+        </w:rPr>
+      </w:pPr>
+    </w:p>
+    <w:p>
+      <w:pPr>
+        <w:rPr>
+          <w:noProof/>
+        </w:rPr>
+      </w:pPr>
+      <w:r>
+        <w:rPr>
+          <w:noProof/>
+        </w:rPr>
+        <w:t>For 5wk changes Dealers and Specs are selected but the results are very poor. Nothing does better out of sample than just taking the simple average of swap changes over the training period. This is incidated in a negative r^2.</w:t>
+      </w:r>
+    </w:p>
+    <w:p>
+      <w:pPr>
+        <w:rPr>
+          <w:noProof/>
+        </w:rPr>
+      </w:pPr>
+      <w:r>
+        <w:rPr>
+          <w:noProof/>
+        </w:rPr>
+        <w:t xml:space="preserve">Other contracts exhibit similarly poor </w:t>
+      </w:r>
+      <w:r>
+        <w:rPr>
+          <w:noProof/>
+        </w:rPr>
+        <w:t>concurrent</w:t>
+      </w:r>
+      <w:r>
+        <w:rPr>
+          <w:noProof/>
+        </w:rPr>
+        <w:t xml:space="preserve"> results.</w:t>
+      </w:r>
+    </w:p>
+    <w:p>
+      <w:pPr>
+        <w:rPr>
+          <w:noProof/>
+        </w:rPr>
+      </w:pPr>
+    </w:p>
+    <w:p>
+      <w:pPr>
+        <w:rPr>
+          <w:noProof/>
+        </w:rPr>
+      </w:pPr>
+    </w:p>
+    <w:p>
+      <w:pPr>
+        <w:rPr>
+          <w:noProof/>
+        </w:rPr>
+      </w:pPr>
+    </w:p>
+    <w:p>
+      <w:pPr>
+        <w:rPr>
+          <w:noProof/>
+        </w:rPr>
+      </w:pPr>
+    </w:p>
+    <w:p>
+      <w:pPr>
+        <w:pStyle w:val="Heading3"/>
+      </w:pPr>
+      <w:r>
+        <w:lastRenderedPageBreak/>
+        <w:t>Forward-looking Regressions</w:t>
+      </w:r>
+    </w:p>
+    <w:p>
+      <w:r>
+        <w:t xml:space="preserve">The next question is whether changes in positioning can predict future changes in swap rates. Since the coincident results were quite weak, I </w:t>
+      </w:r>
+      <w:r>
+        <w:t>believe</w:t>
+      </w:r>
+      <w:r>
+        <w:t xml:space="preserve"> if there is going to be predictive power it will result from accumulations of positions over a rolling window. While the 1wk changes in positioning are clearly stationary, as we take changes over longer timeframes we are likely to run into issues with stationarity- in short we want to avoid the problems associated with non-stationary data and spurious regression. To analyze the stationarity of various window lengths of positioning data and swap rate changes, we apply augmented Dickey-Fuller tests to evaluate whether the data is statistically different from a random walk. For brevity I do not show these here, I find that between 13 and 26 weeks the ADF p-values start to trend into the single </w:t>
+      </w:r>
+      <w:r>
+        <w:t>percentage points</w:t>
+      </w:r>
+      <w:r>
+        <w:t>, so I set a cutoff at not analyzing more than 13wk changes</w:t>
+      </w:r>
+      <w:r>
+        <w:t xml:space="preserve"> to be safe</w:t>
+      </w:r>
+      <w:r>
+        <w:t>.</w:t>
+      </w:r>
+    </w:p>
+    <w:p>
+      <w:r>
+        <w:t xml:space="preserve">Almost no combination of CoT data, change sampling frequency nor subsequent swap rate change window performs meaningfully different from guessing the average. While I could mine the data for some relationship, the fact that </w:t>
+      </w:r>
+      <w:r>
+        <w:t>it is</w:t>
+      </w:r>
+      <w:r>
+        <w:t xml:space="preserve"> not consistent suggests to me there’s </w:t>
+      </w:r>
+      <w:r>
+        <w:t>little</w:t>
+      </w:r>
+      <w:r>
+        <w:t xml:space="preserve"> there.</w:t>
+      </w:r>
+    </w:p>
+    <w:p>
+      <w:r>
+        <w:rPr>
+          <w:noProof/>
+        </w:rPr>
+        <w:drawing>
+          <wp:anchor distT="0" distB="0" distL="114300" distR="114300" simplePos="0" relativeHeight="251666432" behindDoc="1" locked="0" layoutInCell="1" allowOverlap="1" wp14:anchorId="41E044B6" wp14:editId="4F66EC1E">
+            <wp:simplePos x="0" y="0"/>
+            <wp:positionH relativeFrom="column">
+              <wp:posOffset>0</wp:posOffset>
+            </wp:positionH>
+            <wp:positionV relativeFrom="paragraph">
+              <wp:posOffset>635</wp:posOffset>
+            </wp:positionV>
+            <wp:extent cx="3429000" cy="4219575"/>
+            <wp:effectExtent l="0" t="0" r="0" b="9525"/>
+            <wp:wrapNone/>
+            <wp:docPr id="20" name="Picture 20"/>
+            <wp:cNvGraphicFramePr>
+              <a:graphicFrameLocks xmlns:a="http://schemas.openxmlformats.org/drawingml/2006/main" noChangeAspect="1"/>
+            </wp:cNvGraphicFramePr>
+            <a:graphic xmlns:a="http://schemas.openxmlformats.org/drawingml/2006/main">
+              <a:graphicData uri="http://schemas.openxmlformats.org/drawingml/2006/picture">
+                <pic:pic xmlns:pic="http://schemas.openxmlformats.org/drawingml/2006/picture">
+                  <pic:nvPicPr>
+                    <pic:cNvPr id="1" name=""/>
+                    <pic:cNvPicPr/>
+                  </pic:nvPicPr>
+                  <pic:blipFill>
+                    <a:blip r:embed="rId16">
+                      <a:extLst>
+                        <a:ext uri="{28A0092B-C50C-407E-A947-70E740481C1C}">
+                          <a14:useLocalDpi xmlns:a14="http://schemas.microsoft.com/office/drawing/2010/main" val="0"/>
+                        </a:ext>
+                      </a:extLst>
+                    </a:blip>
+                    <a:stretch>
+                      <a:fillRect/>
+                    </a:stretch>
+                  </pic:blipFill>
+                  <pic:spPr>
+                    <a:xfrm>
+                      <a:off x="0" y="0"/>
+                      <a:ext cx="3429000" cy="4219575"/>
+                    </a:xfrm>
+                    <a:prstGeom prst="rect">
+                      <a:avLst/>
+                    </a:prstGeom>
+                  </pic:spPr>
+                </pic:pic>
+              </a:graphicData>
+            </a:graphic>
+          </wp:anchor>
+        </w:drawing>
+      </w:r>
+      <w:r>
+        <w:rPr>
+          <w:noProof/>
+        </w:rPr>
+        <w:t xml:space="preserve"> </w:t>
+      </w:r>
+    </w:p>
+    <w:p/>
+    <w:p/>
+    <w:p/>
+    <w:p/>
+    <w:p/>
+    <w:p/>
+    <w:p/>
+    <w:p/>
+    <w:p/>
+    <w:p>
+      <w:r>
+        <w:rPr>
+          <w:noProof/>
+        </w:rPr>
+        <w:drawing>
+          <wp:anchor distT="0" distB="0" distL="114300" distR="114300" simplePos="0" relativeHeight="251665408" behindDoc="0" locked="0" layoutInCell="1" allowOverlap="1" wp14:anchorId="283D4FA3" wp14:editId="2E70F21F">
+            <wp:simplePos x="0" y="0"/>
+            <wp:positionH relativeFrom="margin">
+              <wp:posOffset>2370455</wp:posOffset>
+            </wp:positionH>
+            <wp:positionV relativeFrom="paragraph">
+              <wp:posOffset>78105</wp:posOffset>
+            </wp:positionV>
+            <wp:extent cx="3562985" cy="2495550"/>
+            <wp:effectExtent l="0" t="0" r="0" b="0"/>
+            <wp:wrapThrough wrapText="bothSides">
+              <wp:wrapPolygon edited="0">
+                <wp:start x="0" y="0"/>
+                <wp:lineTo x="0" y="21435"/>
+                <wp:lineTo x="21481" y="21435"/>
+                <wp:lineTo x="21481" y="0"/>
+                <wp:lineTo x="0" y="0"/>
+              </wp:wrapPolygon>
+            </wp:wrapThrough>
+            <wp:docPr id="21" name="Picture 21"/>
+            <wp:cNvGraphicFramePr>
+              <a:graphicFrameLocks xmlns:a="http://schemas.openxmlformats.org/drawingml/2006/main" noChangeAspect="1"/>
+            </wp:cNvGraphicFramePr>
+            <a:graphic xmlns:a="http://schemas.openxmlformats.org/drawingml/2006/main">
+              <a:graphicData uri="http://schemas.openxmlformats.org/drawingml/2006/picture">
+                <pic:pic xmlns:pic="http://schemas.openxmlformats.org/drawingml/2006/picture">
+                  <pic:nvPicPr>
+                    <pic:cNvPr id="1" name=""/>
+                    <pic:cNvPicPr/>
+                  </pic:nvPicPr>
+                  <pic:blipFill>
+                    <a:blip r:embed="rId17">
+                      <a:extLst>
+                        <a:ext uri="{28A0092B-C50C-407E-A947-70E740481C1C}">
+                          <a14:useLocalDpi xmlns:a14="http://schemas.microsoft.com/office/drawing/2010/main" val="0"/>
+                        </a:ext>
+                      </a:extLst>
+                    </a:blip>
+                    <a:stretch>
+                      <a:fillRect/>
+                    </a:stretch>
+                  </pic:blipFill>
+                  <pic:spPr>
+                    <a:xfrm>
+                      <a:off x="0" y="0"/>
+                      <a:ext cx="3562985" cy="2495550"/>
+                    </a:xfrm>
+                    <a:prstGeom prst="rect">
+                      <a:avLst/>
+                    </a:prstGeom>
+                  </pic:spPr>
+                </pic:pic>
+              </a:graphicData>
+            </a:graphic>
+            <wp14:sizeRelH relativeFrom="margin">
+              <wp14:pctWidth>0</wp14:pctWidth>
+            </wp14:sizeRelH>
+            <wp14:sizeRelV relativeFrom="margin">
+              <wp14:pctHeight>0</wp14:pctHeight>
+            </wp14:sizeRelV>
+          </wp:anchor>
+        </w:drawing>
+      </w:r>
+    </w:p>
+    <w:p/>
+    <w:p>
+      <w:pPr>
+        <w:rPr>
+          <w:noProof/>
+        </w:rPr>
+      </w:pPr>
+    </w:p>
+    <w:p>
+      <w:pPr>
+        <w:rPr>
+          <w:noProof/>
+        </w:rPr>
+      </w:pPr>
+    </w:p>
+    <w:p>
+      <w:pPr>
+        <w:rPr>
+          <w:noProof/>
+        </w:rPr>
+      </w:pPr>
+    </w:p>
+    <w:p>
+      <w:pPr>
+        <w:rPr>
+          <w:noProof/>
+        </w:rPr>
+      </w:pPr>
+    </w:p>
+    <w:p>
+      <w:pPr>
+        <w:rPr>
+          <w:noProof/>
+        </w:rPr>
+      </w:pPr>
+    </w:p>
+    <w:p>
+      <w:pPr>
+        <w:rPr>
+          <w:noProof/>
+        </w:rPr>
+      </w:pPr>
+    </w:p>
+    <w:p>
+      <w:pPr>
+        <w:rPr>
+          <w:noProof/>
+        </w:rPr>
+      </w:pPr>
+    </w:p>
+    <w:p>
+      <w:pPr>
+        <w:pStyle w:val="Heading3"/>
+        <w:rPr>
+          <w:noProof/>
+        </w:rPr>
+      </w:pPr>
+      <w:r>
+        <w:rPr>
+          <w:noProof/>
+        </w:rPr>
+        <w:lastRenderedPageBreak/>
+        <w:t>Extreme Value Analysis and Classification</w:t>
+      </w:r>
+    </w:p>
+    <w:p>
+      <w:r>
+        <w:t xml:space="preserve">Small changes in positioning might be contributing too much noise to the analysis. We can try filtering for only large changes in positioning data. We are also not necessarily interested in predicting the value of future changes in swap rates, but most importantly whether they rally or sell-off.  For this purpose, I change the problem to be analyzed to predicting the sign of the future change, </w:t>
+      </w:r>
+      <w:r>
+        <w:rPr>
+          <w:i/>
+          <w:iCs/>
+        </w:rPr>
+        <w:t>weighted by the absolute value of the change</w:t>
+      </w:r>
+      <w:r>
+        <w:t>. The intuition here is that we are interested in whether we can profit from our predictions, and we want to assign more weight to larger profits (and penalize larger losses).</w:t>
+      </w:r>
+      <w:r>
+        <w:t xml:space="preserve"> I use a simple logistic regression.</w:t>
+      </w:r>
+    </w:p>
+    <w:p>
+      <w:r>
+        <w:rPr>
+          <w:noProof/>
+        </w:rPr>
+        <w:drawing>
+          <wp:anchor distT="0" distB="0" distL="114300" distR="114300" simplePos="0" relativeHeight="251667456" behindDoc="1" locked="0" layoutInCell="1" allowOverlap="1" wp14:anchorId="00E43494" wp14:editId="02F8ED79">
+            <wp:simplePos x="0" y="0"/>
+            <wp:positionH relativeFrom="margin">
+              <wp:align>center</wp:align>
+            </wp:positionH>
+            <wp:positionV relativeFrom="paragraph">
+              <wp:posOffset>2270125</wp:posOffset>
+            </wp:positionV>
+            <wp:extent cx="6501401" cy="1095375"/>
+            <wp:effectExtent l="0" t="0" r="0" b="0"/>
+            <wp:wrapTight wrapText="bothSides">
+              <wp:wrapPolygon edited="0">
+                <wp:start x="0" y="0"/>
+                <wp:lineTo x="0" y="21037"/>
+                <wp:lineTo x="21520" y="21037"/>
+                <wp:lineTo x="21520" y="0"/>
+                <wp:lineTo x="0" y="0"/>
+              </wp:wrapPolygon>
+            </wp:wrapTight>
+            <wp:docPr id="25" name="Picture 25"/>
+            <wp:cNvGraphicFramePr>
+              <a:graphicFrameLocks xmlns:a="http://schemas.openxmlformats.org/drawingml/2006/main" noChangeAspect="1"/>
+            </wp:cNvGraphicFramePr>
+            <a:graphic xmlns:a="http://schemas.openxmlformats.org/drawingml/2006/main">
+              <a:graphicData uri="http://schemas.openxmlformats.org/drawingml/2006/picture">
+                <pic:pic xmlns:pic="http://schemas.openxmlformats.org/drawingml/2006/picture">
+                  <pic:nvPicPr>
+                    <pic:cNvPr id="1" name=""/>
+                    <pic:cNvPicPr/>
+                  </pic:nvPicPr>
+                  <pic:blipFill>
+                    <a:blip r:embed="rId18">
+                      <a:extLst>
+                        <a:ext uri="{28A0092B-C50C-407E-A947-70E740481C1C}">
+                          <a14:useLocalDpi xmlns:a14="http://schemas.microsoft.com/office/drawing/2010/main" val="0"/>
+                        </a:ext>
+                      </a:extLst>
+                    </a:blip>
+                    <a:stretch>
+                      <a:fillRect/>
+                    </a:stretch>
+                  </pic:blipFill>
+                  <pic:spPr>
+                    <a:xfrm>
+                      <a:off x="0" y="0"/>
+                      <a:ext cx="6501401" cy="1095375"/>
+                    </a:xfrm>
+                    <a:prstGeom prst="rect">
+                      <a:avLst/>
+                    </a:prstGeom>
+                  </pic:spPr>
+                </pic:pic>
+              </a:graphicData>
+            </a:graphic>
+          </wp:anchor>
+        </w:drawing>
+      </w:r>
+      <w:r>
+        <w:t>I run the same type of cross validation process with the filtered data for the adjusted problem</w:t>
+      </w:r>
+      <w:r>
+        <w:t xml:space="preserve"> across </w:t>
+      </w:r>
+      <w:r>
+        <w:t>all</w:t>
+      </w:r>
+      <w:r>
+        <w:t xml:space="preserve"> the contracts on a few sets of position change windows and future swap change periods.</w:t>
+      </w:r>
+      <w:r>
+        <w:t xml:space="preserve"> The results are not particularly exciting, if there is any value in this data</w:t>
+      </w:r>
+      <w:r>
+        <w:t xml:space="preserve"> for outright duration</w:t>
+      </w:r>
+      <w:r>
+        <w:t xml:space="preserve"> it is not clear how different it is from a coin flip.</w:t>
+      </w:r>
+      <w:r>
+        <w:t xml:space="preserve"> Below is a snap of the results of trying to predict the sign of subsequent 1mo swap changes using the normalized 13wk changes in LevFunds positioning, filtered for when it is greater in magnitude than +/- 1.0 z-score. Changing the forward window, the length of positioning changes data the filtering z-score and which positioning data to use yield wildly different betas and weighted accuracy scores</w:t>
+      </w:r>
+      <w:r>
+        <w:rPr>
+          <w:rStyle w:val="FootnoteReference"/>
+        </w:rPr>
+        <w:footnoteReference w:id="10"/>
+      </w:r>
+      <w:r>
+        <w:t xml:space="preserve">. I will move forward, with reservations, using this setup for the US contract because the betas </w:t>
+      </w:r>
+      <w:r>
+        <w:t>are intuitive- the betas load positively on past changes in rate and negatively on past changes in LevFunds positioning (so an increase in LevFunds correlates to future rallies in yield). This suggests there might be a momentum indicator value, though weak considering FV and TY are worse than coin flip and WN is barely any better.</w:t>
+      </w:r>
+    </w:p>
+    <w:p>
+      <w:pPr>
+        <w:jc w:val="center"/>
+      </w:pPr>
+      <w:r>
+        <w:rPr>
+          <w:noProof/>
+        </w:rPr>
+        <w:drawing>
+          <wp:anchor distT="0" distB="0" distL="114300" distR="114300" simplePos="0" relativeHeight="251668480" behindDoc="1" locked="0" layoutInCell="1" allowOverlap="1" wp14:anchorId="56491DB8" wp14:editId="386EE7E1">
+            <wp:simplePos x="0" y="0"/>
+            <wp:positionH relativeFrom="margin">
+              <wp:align>right</wp:align>
+            </wp:positionH>
+            <wp:positionV relativeFrom="paragraph">
+              <wp:posOffset>1081405</wp:posOffset>
+            </wp:positionV>
+            <wp:extent cx="3790950" cy="2918460"/>
+            <wp:effectExtent l="0" t="0" r="0" b="0"/>
+            <wp:wrapTight wrapText="bothSides">
+              <wp:wrapPolygon edited="0">
+                <wp:start x="0" y="0"/>
+                <wp:lineTo x="0" y="21431"/>
+                <wp:lineTo x="21491" y="21431"/>
+                <wp:lineTo x="21491" y="0"/>
+                <wp:lineTo x="0" y="0"/>
+              </wp:wrapPolygon>
+            </wp:wrapTight>
+            <wp:docPr id="26" name="Picture 26"/>
+            <wp:cNvGraphicFramePr>
+              <a:graphicFrameLocks xmlns:a="http://schemas.openxmlformats.org/drawingml/2006/main" noChangeAspect="1"/>
+            </wp:cNvGraphicFramePr>
+            <a:graphic xmlns:a="http://schemas.openxmlformats.org/drawingml/2006/main">
+              <a:graphicData uri="http://schemas.openxmlformats.org/drawingml/2006/picture">
+                <pic:pic xmlns:pic="http://schemas.openxmlformats.org/drawingml/2006/picture">
+                  <pic:nvPicPr>
+                    <pic:cNvPr id="1" name=""/>
+                    <pic:cNvPicPr/>
+                  </pic:nvPicPr>
+                  <pic:blipFill>
+                    <a:blip r:embed="rId19">
+                      <a:extLst>
+                        <a:ext uri="{28A0092B-C50C-407E-A947-70E740481C1C}">
+                          <a14:useLocalDpi xmlns:a14="http://schemas.microsoft.com/office/drawing/2010/main" val="0"/>
+                        </a:ext>
+                      </a:extLst>
+                    </a:blip>
+                    <a:stretch>
+                      <a:fillRect/>
+                    </a:stretch>
+                  </pic:blipFill>
+                  <pic:spPr>
+                    <a:xfrm>
+                      <a:off x="0" y="0"/>
+                      <a:ext cx="3790950" cy="2918460"/>
+                    </a:xfrm>
+                    <a:prstGeom prst="rect">
+                      <a:avLst/>
+                    </a:prstGeom>
+                  </pic:spPr>
+                </pic:pic>
+              </a:graphicData>
+            </a:graphic>
+            <wp14:sizeRelH relativeFrom="margin">
+              <wp14:pctWidth>0</wp14:pctWidth>
+            </wp14:sizeRelH>
+            <wp14:sizeRelV relativeFrom="margin">
+              <wp14:pctHeight>0</wp14:pctHeight>
+            </wp14:sizeRelV>
+          </wp:anchor>
+        </w:drawing>
+      </w:r>
+    </w:p>
+    <w:p>
+      <w:r>
+        <w:t>To the right is the correlation matrix for 13wk changes in LevFunds z-score, 13wk changes in the interpolated swap rate corresponding to the US contract, the same value lagged 13wk and the forward 22d swap change, filtered for when the LevFunds change z-score is above +1 or below -1.</w:t>
+      </w:r>
+    </w:p>
+    <w:p/>
+    <w:p/>
+    <w:p>
+      <w:r>
+        <w:lastRenderedPageBreak/>
+        <w:t>Below is the same setup, showing the average changes in yield after the threshold is hit, up to 60 trading days. It confirms, in-sample, that an 8-13wk change in US LevFunds positioning greater than +/- 1.0 z-score would be followed by a rally/sell-off in the 15-20y swap rate over the next couple months.</w:t>
+      </w:r>
+    </w:p>
+    <w:p>
+      <w:r>
+        <w:rPr>
+          <w:noProof/>
+        </w:rPr>
+        <w:drawing>
+          <wp:inline distT="0" distB="0" distL="0" distR="0" wp14:anchorId="7A8B3796" wp14:editId="47F0B52F">
+            <wp:extent cx="5571490" cy="2694940"/>
+            <wp:effectExtent l="0" t="0" r="0" b="0"/>
+            <wp:docPr id="27" name="Picture 27"/>
+            <wp:cNvGraphicFramePr>
+              <a:graphicFrameLocks xmlns:a="http://schemas.openxmlformats.org/drawingml/2006/main" noChangeAspect="1"/>
+            </wp:cNvGraphicFramePr>
+            <a:graphic xmlns:a="http://schemas.openxmlformats.org/drawingml/2006/main">
+              <a:graphicData uri="http://schemas.openxmlformats.org/drawingml/2006/picture">
+                <pic:pic xmlns:pic="http://schemas.openxmlformats.org/drawingml/2006/picture">
+                  <pic:nvPicPr>
+                    <pic:cNvPr id="1" name=""/>
+                    <pic:cNvPicPr/>
+                  </pic:nvPicPr>
+                  <pic:blipFill>
+                    <a:blip r:embed="rId20">
+                      <a:extLst>
+                        <a:ext uri="{28A0092B-C50C-407E-A947-70E740481C1C}">
+                          <a14:useLocalDpi xmlns:a14="http://schemas.microsoft.com/office/drawing/2010/main" val="0"/>
+                        </a:ext>
+                      </a:extLst>
+                    </a:blip>
+                    <a:stretch>
+                      <a:fillRect/>
+                    </a:stretch>
+                  </pic:blipFill>
+                  <pic:spPr>
+                    <a:xfrm>
+                      <a:off x="0" y="0"/>
+                      <a:ext cx="5571490" cy="2694940"/>
+                    </a:xfrm>
+                    <a:prstGeom prst="rect">
+                      <a:avLst/>
+                    </a:prstGeom>
+                  </pic:spPr>
+                </pic:pic>
+              </a:graphicData>
+            </a:graphic>
+          </wp:inline>
+        </w:drawing>
+      </w:r>
+    </w:p>
+    <w:p>
+      <w:r>
+        <w:rPr>
+          <w:noProof/>
+        </w:rPr>
+        <w:drawing>
+          <wp:inline distT="0" distB="0" distL="0" distR="0" wp14:anchorId="15FE16D2" wp14:editId="12161511">
+            <wp:extent cx="5558790" cy="2733675"/>
+            <wp:effectExtent l="0" t="0" r="3810" b="9525"/>
+            <wp:docPr id="28" name="Picture 28"/>
+            <wp:cNvGraphicFramePr>
+              <a:graphicFrameLocks xmlns:a="http://schemas.openxmlformats.org/drawingml/2006/main" noChangeAspect="1"/>
+            </wp:cNvGraphicFramePr>
+            <a:graphic xmlns:a="http://schemas.openxmlformats.org/drawingml/2006/main">
+              <a:graphicData uri="http://schemas.openxmlformats.org/drawingml/2006/picture">
+                <pic:pic xmlns:pic="http://schemas.openxmlformats.org/drawingml/2006/picture">
+                  <pic:nvPicPr>
+                    <pic:cNvPr id="1" name=""/>
+                    <pic:cNvPicPr/>
+                  </pic:nvPicPr>
+                  <pic:blipFill>
+                    <a:blip r:embed="rId21">
+                      <a:extLst>
+                        <a:ext uri="{28A0092B-C50C-407E-A947-70E740481C1C}">
+                          <a14:useLocalDpi xmlns:a14="http://schemas.microsoft.com/office/drawing/2010/main" val="0"/>
+                        </a:ext>
+                      </a:extLst>
+                    </a:blip>
+                    <a:stretch>
+                      <a:fillRect/>
+                    </a:stretch>
+                  </pic:blipFill>
+                  <pic:spPr>
+                    <a:xfrm>
+                      <a:off x="0" y="0"/>
+                      <a:ext cx="5558790" cy="2733675"/>
+                    </a:xfrm>
+                    <a:prstGeom prst="rect">
+                      <a:avLst/>
+                    </a:prstGeom>
+                  </pic:spPr>
+                </pic:pic>
+              </a:graphicData>
+            </a:graphic>
+          </wp:inline>
+        </w:drawing>
+      </w:r>
+    </w:p>
+    <w:p>
+      <w:r>
+        <w:rPr>
+          <w:noProof/>
+        </w:rPr>
+        <w:drawing>
+          <wp:inline distT="0" distB="0" distL="0" distR="0" wp14:anchorId="1739ACED" wp14:editId="5D4B9A59">
+            <wp:extent cx="5943600" cy="1816100"/>
+            <wp:effectExtent l="0" t="0" r="0" b="0"/>
+            <wp:docPr id="29" name="Picture 29"/>
+            <wp:cNvGraphicFramePr>
+              <a:graphicFrameLocks xmlns:a="http://schemas.openxmlformats.org/drawingml/2006/main" noChangeAspect="1"/>
+            </wp:cNvGraphicFramePr>
+            <a:graphic xmlns:a="http://schemas.openxmlformats.org/drawingml/2006/main">
+              <a:graphicData uri="http://schemas.openxmlformats.org/drawingml/2006/picture">
+                <pic:pic xmlns:pic="http://schemas.openxmlformats.org/drawingml/2006/picture">
+                  <pic:nvPicPr>
+                    <pic:cNvPr id="1" name=""/>
+                    <pic:cNvPicPr/>
+                  </pic:nvPicPr>
+                  <pic:blipFill>
+                    <a:blip r:embed="rId22">
+                      <a:extLst>
+                        <a:ext uri="{28A0092B-C50C-407E-A947-70E740481C1C}">
+                          <a14:useLocalDpi xmlns:a14="http://schemas.microsoft.com/office/drawing/2010/main" val="0"/>
+                        </a:ext>
+                      </a:extLst>
+                    </a:blip>
+                    <a:stretch>
+                      <a:fillRect/>
+                    </a:stretch>
+                  </pic:blipFill>
+                  <pic:spPr>
+                    <a:xfrm>
+                      <a:off x="0" y="0"/>
+                      <a:ext cx="5943600" cy="1816100"/>
+                    </a:xfrm>
+                    <a:prstGeom prst="rect">
+                      <a:avLst/>
+                    </a:prstGeom>
+                  </pic:spPr>
+                </pic:pic>
+              </a:graphicData>
+            </a:graphic>
+          </wp:inline>
+        </w:drawing>
+      </w:r>
+    </w:p>
+    <w:p>
+      <w:r>
+        <w:rPr>
+          <w:noProof/>
+        </w:rPr>
+        <w:lastRenderedPageBreak/>
+        <w:drawing>
+          <wp:anchor distT="0" distB="0" distL="114300" distR="114300" simplePos="0" relativeHeight="251673600" behindDoc="1" locked="0" layoutInCell="1" allowOverlap="1" wp14:anchorId="1D0526EB" wp14:editId="28BFE612">
+            <wp:simplePos x="0" y="0"/>
+            <wp:positionH relativeFrom="margin">
+              <wp:align>right</wp:align>
+            </wp:positionH>
+            <wp:positionV relativeFrom="paragraph">
+              <wp:posOffset>0</wp:posOffset>
+            </wp:positionV>
+            <wp:extent cx="2486025" cy="1503680"/>
+            <wp:effectExtent l="0" t="0" r="9525" b="1270"/>
+            <wp:wrapTight wrapText="bothSides">
+              <wp:wrapPolygon edited="0">
+                <wp:start x="0" y="0"/>
+                <wp:lineTo x="0" y="21345"/>
+                <wp:lineTo x="21517" y="21345"/>
+                <wp:lineTo x="21517" y="0"/>
+                <wp:lineTo x="0" y="0"/>
+              </wp:wrapPolygon>
+            </wp:wrapTight>
+            <wp:docPr id="34" name="Picture 34"/>
+            <wp:cNvGraphicFramePr>
+              <a:graphicFrameLocks xmlns:a="http://schemas.openxmlformats.org/drawingml/2006/main" noChangeAspect="1"/>
+            </wp:cNvGraphicFramePr>
+            <a:graphic xmlns:a="http://schemas.openxmlformats.org/drawingml/2006/main">
+              <a:graphicData uri="http://schemas.openxmlformats.org/drawingml/2006/picture">
+                <pic:pic xmlns:pic="http://schemas.openxmlformats.org/drawingml/2006/picture">
+                  <pic:nvPicPr>
+                    <pic:cNvPr id="1" name=""/>
+                    <pic:cNvPicPr/>
+                  </pic:nvPicPr>
+                  <pic:blipFill>
+                    <a:blip r:embed="rId23">
+                      <a:extLst>
+                        <a:ext uri="{28A0092B-C50C-407E-A947-70E740481C1C}">
+                          <a14:useLocalDpi xmlns:a14="http://schemas.microsoft.com/office/drawing/2010/main" val="0"/>
+                        </a:ext>
+                      </a:extLst>
+                    </a:blip>
+                    <a:stretch>
+                      <a:fillRect/>
+                    </a:stretch>
+                  </pic:blipFill>
+                  <pic:spPr>
+                    <a:xfrm>
+                      <a:off x="0" y="0"/>
+                      <a:ext cx="2486025" cy="1503680"/>
+                    </a:xfrm>
+                    <a:prstGeom prst="rect">
+                      <a:avLst/>
+                    </a:prstGeom>
+                  </pic:spPr>
+                </pic:pic>
+              </a:graphicData>
+            </a:graphic>
+            <wp14:sizeRelH relativeFrom="margin">
+              <wp14:pctWidth>0</wp14:pctWidth>
+            </wp14:sizeRelH>
+            <wp14:sizeRelV relativeFrom="margin">
+              <wp14:pctHeight>0</wp14:pctHeight>
+            </wp14:sizeRelV>
+          </wp:anchor>
+        </w:drawing>
+      </w:r>
+      <w:r>
+        <w:t xml:space="preserve"> </w:t>
+      </w:r>
+      <w:r>
+        <w:t xml:space="preserve">The betas </w:t>
+      </w:r>
+      <w:r>
+        <w:t>(right) of the logistic regression are inconsistent over time, which is concerning as well.</w:t>
+      </w:r>
+      <w:r>
+        <w:t xml:space="preserve"> This implies we would not have seen the same relationship at different points in time, so that if we were to have tried to run this strategy, we would not be looking at the same relationships and very unlikely to try this in real time.</w:t>
+      </w:r>
+    </w:p>
+    <w:p/>
+    <w:p>
+      <w:pPr>
+        <w:pStyle w:val="Heading3"/>
+      </w:pPr>
+      <w:r>
+        <w:t>Backtest</w:t>
+      </w:r>
+    </w:p>
+    <w:p>
+      <w:r>
+        <w:rPr>
+          <w:noProof/>
+        </w:rPr>
+        <w:drawing>
+          <wp:anchor distT="0" distB="0" distL="114300" distR="114300" simplePos="0" relativeHeight="251670528" behindDoc="1" locked="0" layoutInCell="1" allowOverlap="1" wp14:anchorId="5E990CD0" wp14:editId="689DBA19">
+            <wp:simplePos x="0" y="0"/>
+            <wp:positionH relativeFrom="margin">
+              <wp:align>right</wp:align>
+            </wp:positionH>
+            <wp:positionV relativeFrom="paragraph">
+              <wp:posOffset>15875</wp:posOffset>
+            </wp:positionV>
+            <wp:extent cx="2962275" cy="2057400"/>
+            <wp:effectExtent l="0" t="0" r="9525" b="0"/>
+            <wp:wrapTight wrapText="bothSides">
+              <wp:wrapPolygon edited="0">
+                <wp:start x="0" y="0"/>
+                <wp:lineTo x="0" y="21400"/>
+                <wp:lineTo x="21531" y="21400"/>
+                <wp:lineTo x="21531" y="0"/>
+                <wp:lineTo x="0" y="0"/>
+              </wp:wrapPolygon>
+            </wp:wrapTight>
+            <wp:docPr id="31" name="Picture 31"/>
+            <wp:cNvGraphicFramePr>
+              <a:graphicFrameLocks xmlns:a="http://schemas.openxmlformats.org/drawingml/2006/main" noChangeAspect="1"/>
+            </wp:cNvGraphicFramePr>
+            <a:graphic xmlns:a="http://schemas.openxmlformats.org/drawingml/2006/main">
+              <a:graphicData uri="http://schemas.openxmlformats.org/drawingml/2006/picture">
+                <pic:pic xmlns:pic="http://schemas.openxmlformats.org/drawingml/2006/picture">
+                  <pic:nvPicPr>
+                    <pic:cNvPr id="1" name=""/>
+                    <pic:cNvPicPr/>
+                  </pic:nvPicPr>
+                  <pic:blipFill>
+                    <a:blip r:embed="rId24">
+                      <a:extLst>
+                        <a:ext uri="{28A0092B-C50C-407E-A947-70E740481C1C}">
+                          <a14:useLocalDpi xmlns:a14="http://schemas.microsoft.com/office/drawing/2010/main" val="0"/>
+                        </a:ext>
+                      </a:extLst>
+                    </a:blip>
+                    <a:stretch>
+                      <a:fillRect/>
+                    </a:stretch>
+                  </pic:blipFill>
+                  <pic:spPr>
+                    <a:xfrm>
+                      <a:off x="0" y="0"/>
+                      <a:ext cx="2962275" cy="2057400"/>
+                    </a:xfrm>
+                    <a:prstGeom prst="rect">
+                      <a:avLst/>
+                    </a:prstGeom>
+                  </pic:spPr>
+                </pic:pic>
+              </a:graphicData>
+            </a:graphic>
+          </wp:anchor>
+        </w:drawing>
+      </w:r>
+      <w:r>
+        <w:t>To</w:t>
+      </w:r>
+      <w:r>
+        <w:t xml:space="preserve"> backtest the </w:t>
+      </w:r>
+      <w:r>
+        <w:t>results of this research</w:t>
+      </w:r>
+      <w:r>
+        <w:t>, I build an indicator series composed of</w:t>
+      </w:r>
+      <w:r>
+        <w:t>:</w:t>
+      </w:r>
+    </w:p>
+    <w:p>
+      <w:pPr>
+        <w:pStyle w:val="ListParagraph"/>
+        <w:numPr>
+          <w:ilvl w:val="0"/>
+          <w:numId w:val="1"/>
+        </w:numPr>
+      </w:pPr>
+      <w:r>
+        <w:t>S</w:t>
+      </w:r>
+      <w:r>
+        <w:t xml:space="preserve">ign of the trailing 13wk LevFunds z-score </w:t>
+      </w:r>
+      <w:r>
+        <w:t>filtered &gt;</w:t>
+      </w:r>
+      <w:r>
+        <w:t xml:space="preserve"> +/- 1.0z</w:t>
+      </w:r>
+      <w:r>
+        <w:t xml:space="preserve"> AND</w:t>
+      </w:r>
+    </w:p>
+    <w:p>
+      <w:pPr>
+        <w:pStyle w:val="ListParagraph"/>
+        <w:numPr>
+          <w:ilvl w:val="0"/>
+          <w:numId w:val="1"/>
+        </w:numPr>
+      </w:pPr>
+      <w:r>
+        <w:t>S</w:t>
+      </w:r>
+      <w:r>
+        <w:t xml:space="preserve">ign of the trailing 13wk change in swap rate </w:t>
+      </w:r>
+      <w:r>
+        <w:t xml:space="preserve">filtered &gt; </w:t>
+      </w:r>
+      <w:r>
+        <w:t>+/- 0.1z</w:t>
+      </w:r>
+    </w:p>
+    <w:p>
+      <w:r>
+        <w:rPr>
+          <w:noProof/>
+        </w:rPr>
+        <w:drawing>
+          <wp:anchor distT="0" distB="0" distL="114300" distR="114300" simplePos="0" relativeHeight="251671552" behindDoc="1" locked="0" layoutInCell="1" allowOverlap="1" wp14:anchorId="7CC5D169" wp14:editId="314A61ED">
+            <wp:simplePos x="0" y="0"/>
+            <wp:positionH relativeFrom="margin">
+              <wp:align>right</wp:align>
+            </wp:positionH>
+            <wp:positionV relativeFrom="paragraph">
+              <wp:posOffset>781685</wp:posOffset>
+            </wp:positionV>
+            <wp:extent cx="2981325" cy="2028825"/>
+            <wp:effectExtent l="0" t="0" r="9525" b="9525"/>
+            <wp:wrapTight wrapText="bothSides">
+              <wp:wrapPolygon edited="0">
+                <wp:start x="0" y="0"/>
+                <wp:lineTo x="0" y="21499"/>
+                <wp:lineTo x="21531" y="21499"/>
+                <wp:lineTo x="21531" y="0"/>
+                <wp:lineTo x="0" y="0"/>
+              </wp:wrapPolygon>
+            </wp:wrapTight>
+            <wp:docPr id="32" name="Picture 32"/>
+            <wp:cNvGraphicFramePr>
+              <a:graphicFrameLocks xmlns:a="http://schemas.openxmlformats.org/drawingml/2006/main" noChangeAspect="1"/>
+            </wp:cNvGraphicFramePr>
+            <a:graphic xmlns:a="http://schemas.openxmlformats.org/drawingml/2006/main">
+              <a:graphicData uri="http://schemas.openxmlformats.org/drawingml/2006/picture">
+                <pic:pic xmlns:pic="http://schemas.openxmlformats.org/drawingml/2006/picture">
+                  <pic:nvPicPr>
+                    <pic:cNvPr id="1" name=""/>
+                    <pic:cNvPicPr/>
+                  </pic:nvPicPr>
+                  <pic:blipFill>
+                    <a:blip r:embed="rId25">
+                      <a:extLst>
+                        <a:ext uri="{28A0092B-C50C-407E-A947-70E740481C1C}">
+                          <a14:useLocalDpi xmlns:a14="http://schemas.microsoft.com/office/drawing/2010/main" val="0"/>
+                        </a:ext>
+                      </a:extLst>
+                    </a:blip>
+                    <a:stretch>
+                      <a:fillRect/>
+                    </a:stretch>
+                  </pic:blipFill>
+                  <pic:spPr>
+                    <a:xfrm>
+                      <a:off x="0" y="0"/>
+                      <a:ext cx="2981325" cy="2028825"/>
+                    </a:xfrm>
+                    <a:prstGeom prst="rect">
+                      <a:avLst/>
+                    </a:prstGeom>
+                  </pic:spPr>
+                </pic:pic>
+              </a:graphicData>
+            </a:graphic>
+          </wp:anchor>
+        </w:drawing>
+      </w:r>
+      <w:r>
+        <w:t xml:space="preserve">To trade this proxy for momentum, we will go ‘long’ the swap rate (short duration) when the LevFunds z-score is below -1.0 and the sign of the trailing 13wk swap rate change is positive, and short when the inverse is true. On the first pass, we hold the position for 40 trading days and close. </w:t>
+      </w:r>
+    </w:p>
+    <w:p>
+      <w:r>
+        <w:t xml:space="preserve">Since it is a momentum type strategy, I set some take profit and stop loss rules on the strategy- when a trade is up 3x the daily std of 6m trailing rate moves, I take profit, and when it is down more than 0.25x the trailing vol, I cut losses (at the close rate, so the loss will be worse). It performs marginally better in sample. </w:t>
+      </w:r>
+    </w:p>
+    <w:p>
+      <w:r>
+        <w:rPr>
+          <w:noProof/>
+        </w:rPr>
+        <w:drawing>
+          <wp:anchor distT="0" distB="0" distL="114300" distR="114300" simplePos="0" relativeHeight="251675648" behindDoc="1" locked="0" layoutInCell="1" allowOverlap="1" wp14:anchorId="508CEAAD" wp14:editId="6B13C909">
+            <wp:simplePos x="0" y="0"/>
+            <wp:positionH relativeFrom="margin">
+              <wp:align>right</wp:align>
+            </wp:positionH>
+            <wp:positionV relativeFrom="paragraph">
+              <wp:posOffset>389890</wp:posOffset>
+            </wp:positionV>
+            <wp:extent cx="2838450" cy="2047875"/>
+            <wp:effectExtent l="0" t="0" r="0" b="9525"/>
+            <wp:wrapTight wrapText="bothSides">
+              <wp:wrapPolygon edited="0">
+                <wp:start x="0" y="0"/>
+                <wp:lineTo x="0" y="21500"/>
+                <wp:lineTo x="21455" y="21500"/>
+                <wp:lineTo x="21455" y="0"/>
+                <wp:lineTo x="0" y="0"/>
+              </wp:wrapPolygon>
+            </wp:wrapTight>
+            <wp:docPr id="5" name="Picture 5"/>
+            <wp:cNvGraphicFramePr>
+              <a:graphicFrameLocks xmlns:a="http://schemas.openxmlformats.org/drawingml/2006/main" noChangeAspect="1"/>
+            </wp:cNvGraphicFramePr>
+            <a:graphic xmlns:a="http://schemas.openxmlformats.org/drawingml/2006/main">
+              <a:graphicData uri="http://schemas.openxmlformats.org/drawingml/2006/picture">
+                <pic:pic xmlns:pic="http://schemas.openxmlformats.org/drawingml/2006/picture">
+                  <pic:nvPicPr>
+                    <pic:cNvPr id="1" name=""/>
+                    <pic:cNvPicPr/>
+                  </pic:nvPicPr>
+                  <pic:blipFill>
+                    <a:blip r:embed="rId26">
+                      <a:extLst>
+                        <a:ext uri="{28A0092B-C50C-407E-A947-70E740481C1C}">
+                          <a14:useLocalDpi xmlns:a14="http://schemas.microsoft.com/office/drawing/2010/main" val="0"/>
+                        </a:ext>
+                      </a:extLst>
+                    </a:blip>
+                    <a:stretch>
+                      <a:fillRect/>
+                    </a:stretch>
+                  </pic:blipFill>
+                  <pic:spPr>
+                    <a:xfrm>
+                      <a:off x="0" y="0"/>
+                      <a:ext cx="2838450" cy="2047875"/>
+                    </a:xfrm>
+                    <a:prstGeom prst="rect">
+                      <a:avLst/>
+                    </a:prstGeom>
+                  </pic:spPr>
+                </pic:pic>
+              </a:graphicData>
+            </a:graphic>
+          </wp:anchor>
+        </w:drawing>
+      </w:r>
+      <w:r>
+        <w:rPr>
+          <w:noProof/>
+        </w:rPr>
+        <w:drawing>
+          <wp:anchor distT="0" distB="0" distL="114300" distR="114300" simplePos="0" relativeHeight="251674624" behindDoc="1" locked="0" layoutInCell="1" allowOverlap="1" wp14:anchorId="6B9B0974" wp14:editId="6A3F285B">
+            <wp:simplePos x="0" y="0"/>
+            <wp:positionH relativeFrom="margin">
+              <wp:align>left</wp:align>
+            </wp:positionH>
+            <wp:positionV relativeFrom="paragraph">
+              <wp:posOffset>447525</wp:posOffset>
+            </wp:positionV>
+            <wp:extent cx="2771775" cy="1992779"/>
+            <wp:effectExtent l="0" t="0" r="0" b="7620"/>
+            <wp:wrapTight wrapText="bothSides">
+              <wp:wrapPolygon edited="0">
+                <wp:start x="0" y="0"/>
+                <wp:lineTo x="0" y="21476"/>
+                <wp:lineTo x="21377" y="21476"/>
+                <wp:lineTo x="21377" y="0"/>
+                <wp:lineTo x="0" y="0"/>
+              </wp:wrapPolygon>
+            </wp:wrapTight>
+            <wp:docPr id="4" name="Picture 4"/>
+            <wp:cNvGraphicFramePr>
+              <a:graphicFrameLocks xmlns:a="http://schemas.openxmlformats.org/drawingml/2006/main" noChangeAspect="1"/>
+            </wp:cNvGraphicFramePr>
+            <a:graphic xmlns:a="http://schemas.openxmlformats.org/drawingml/2006/main">
+              <a:graphicData uri="http://schemas.openxmlformats.org/drawingml/2006/picture">
+                <pic:pic xmlns:pic="http://schemas.openxmlformats.org/drawingml/2006/picture">
+                  <pic:nvPicPr>
+                    <pic:cNvPr id="1" name=""/>
+                    <pic:cNvPicPr/>
+                  </pic:nvPicPr>
+                  <pic:blipFill>
+                    <a:blip r:embed="rId27">
+                      <a:extLst>
+                        <a:ext uri="{28A0092B-C50C-407E-A947-70E740481C1C}">
+                          <a14:useLocalDpi xmlns:a14="http://schemas.microsoft.com/office/drawing/2010/main" val="0"/>
+                        </a:ext>
+                      </a:extLst>
+                    </a:blip>
+                    <a:stretch>
+                      <a:fillRect/>
+                    </a:stretch>
+                  </pic:blipFill>
+                  <pic:spPr>
+                    <a:xfrm>
+                      <a:off x="0" y="0"/>
+                      <a:ext cx="2771775" cy="1992779"/>
+                    </a:xfrm>
+                    <a:prstGeom prst="rect">
+                      <a:avLst/>
+                    </a:prstGeom>
+                  </pic:spPr>
+                </pic:pic>
+              </a:graphicData>
+            </a:graphic>
+            <wp14:sizeRelH relativeFrom="margin">
+              <wp14:pctWidth>0</wp14:pctWidth>
+            </wp14:sizeRelH>
+            <wp14:sizeRelV relativeFrom="margin">
+              <wp14:pctHeight>0</wp14:pctHeight>
+            </wp14:sizeRelV>
+          </wp:anchor>
+        </w:drawing>
+      </w:r>
+      <w:r>
+        <w:t xml:space="preserve">Clearly the strategy has a high positive skew </w:t>
+      </w:r>
+      <w:r>
+        <w:t>with most trades losing a little</w:t>
+      </w:r>
+      <w:r>
+        <w:t xml:space="preserve"> and a handful of big winners</w:t>
+      </w:r>
+      <w:r>
+        <w:t xml:space="preserve">. </w:t>
+      </w:r>
+    </w:p>
+    <w:p>
+      <w:r>
+        <w:rPr>
+          <w:noProof/>
+        </w:rPr>
+        <w:lastRenderedPageBreak/>
+        <w:drawing>
+          <wp:anchor distT="0" distB="0" distL="114300" distR="114300" simplePos="0" relativeHeight="251677696" behindDoc="1" locked="0" layoutInCell="1" allowOverlap="1" wp14:anchorId="429E61D5" wp14:editId="135A156F">
+            <wp:simplePos x="0" y="0"/>
+            <wp:positionH relativeFrom="margin">
+              <wp:align>right</wp:align>
+            </wp:positionH>
+            <wp:positionV relativeFrom="paragraph">
+              <wp:posOffset>1495425</wp:posOffset>
+            </wp:positionV>
+            <wp:extent cx="5591175" cy="4228465"/>
+            <wp:effectExtent l="0" t="0" r="9525" b="635"/>
+            <wp:wrapTight wrapText="bothSides">
+              <wp:wrapPolygon edited="0">
+                <wp:start x="0" y="0"/>
+                <wp:lineTo x="0" y="21506"/>
+                <wp:lineTo x="21563" y="21506"/>
+                <wp:lineTo x="21563" y="0"/>
+                <wp:lineTo x="0" y="0"/>
+              </wp:wrapPolygon>
+            </wp:wrapTight>
+            <wp:docPr id="8" name="Picture 8"/>
+            <wp:cNvGraphicFramePr>
+              <a:graphicFrameLocks xmlns:a="http://schemas.openxmlformats.org/drawingml/2006/main" noChangeAspect="1"/>
+            </wp:cNvGraphicFramePr>
+            <a:graphic xmlns:a="http://schemas.openxmlformats.org/drawingml/2006/main">
+              <a:graphicData uri="http://schemas.openxmlformats.org/drawingml/2006/picture">
+                <pic:pic xmlns:pic="http://schemas.openxmlformats.org/drawingml/2006/picture">
+                  <pic:nvPicPr>
+                    <pic:cNvPr id="1" name=""/>
+                    <pic:cNvPicPr/>
+                  </pic:nvPicPr>
+                  <pic:blipFill>
+                    <a:blip r:embed="rId28">
+                      <a:extLst>
+                        <a:ext uri="{28A0092B-C50C-407E-A947-70E740481C1C}">
+                          <a14:useLocalDpi xmlns:a14="http://schemas.microsoft.com/office/drawing/2010/main" val="0"/>
+                        </a:ext>
+                      </a:extLst>
+                    </a:blip>
+                    <a:stretch>
+                      <a:fillRect/>
+                    </a:stretch>
+                  </pic:blipFill>
+                  <pic:spPr>
+                    <a:xfrm>
+                      <a:off x="0" y="0"/>
+                      <a:ext cx="5591175" cy="4228465"/>
+                    </a:xfrm>
+                    <a:prstGeom prst="rect">
+                      <a:avLst/>
+                    </a:prstGeom>
+                  </pic:spPr>
+                </pic:pic>
+              </a:graphicData>
+            </a:graphic>
+            <wp14:sizeRelH relativeFrom="margin">
+              <wp14:pctWidth>0</wp14:pctWidth>
+            </wp14:sizeRelH>
+            <wp14:sizeRelV relativeFrom="margin">
+              <wp14:pctHeight>0</wp14:pctHeight>
+            </wp14:sizeRelV>
+          </wp:anchor>
+        </w:drawing>
+      </w:r>
+      <w:r>
+        <w:t>Looking at the summary statistics (bottom right), we see mostly positive results with a low hit rate, as expected since we optimized the strategy in-sample. We also see some interesting results from the scatter and signal-response plot</w:t>
+      </w:r>
+      <w:r>
+        <w:rPr>
+          <w:rStyle w:val="FootnoteReference"/>
+        </w:rPr>
+        <w:footnoteReference w:id="11"/>
+      </w:r>
+      <w:r>
+        <w:t xml:space="preserve"> of </w:t>
+      </w:r>
+      <w:r>
+        <w:t>PnL</w:t>
+      </w:r>
+      <w:r>
+        <w:t xml:space="preserve"> against the entry signal z_score of LevFunds positioning changes</w:t>
+      </w:r>
+      <w:r>
+        <w:t xml:space="preserve"> (</w:t>
+      </w:r>
+      <w:r>
+        <w:t>I</w:t>
+      </w:r>
+      <w:r>
+        <w:t xml:space="preserve"> relax the signal threshold to produce this)</w:t>
+      </w:r>
+      <w:r>
+        <w:t xml:space="preserve">. In an ideal scenario, we would see an S-curve from the bottom left to top right, indicating that highly negative entries correspond to larger negative future returns (that we would profit from by being short), and conversely that highly positive signals correspond to larger positive future returns. In this case we see that a bulk of the </w:t>
+      </w:r>
+      <w:r>
+        <w:t>PnL</w:t>
+      </w:r>
+      <w:r>
+        <w:t xml:space="preserve"> is generated from </w:t>
+      </w:r>
+      <w:r>
+        <w:t xml:space="preserve">large signal </w:t>
+      </w:r>
+      <w:r>
+        <w:t>shorts</w:t>
+      </w:r>
+      <w:r>
+        <w:t>, and large positive signals produce the worst bucket of strategy returns on average.</w:t>
+      </w:r>
+    </w:p>
+    <w:p/>
+    <w:p/>
+    <w:p/>
+    <w:p/>
+    <w:p/>
+    <w:p/>
+    <w:p/>
+    <w:p/>
+    <w:p/>
+    <w:p/>
+    <w:p/>
+    <w:p/>
+    <w:p/>
+    <w:p>
+      <w:r>
+        <w:rPr>
+          <w:noProof/>
+        </w:rPr>
+        <w:drawing>
+          <wp:anchor distT="0" distB="0" distL="114300" distR="114300" simplePos="0" relativeHeight="251676672" behindDoc="1" locked="0" layoutInCell="1" allowOverlap="1" wp14:anchorId="3A57B2F8" wp14:editId="4C2FBF78">
+            <wp:simplePos x="0" y="0"/>
+            <wp:positionH relativeFrom="margin">
+              <wp:posOffset>3352800</wp:posOffset>
+            </wp:positionH>
+            <wp:positionV relativeFrom="paragraph">
+              <wp:posOffset>450215</wp:posOffset>
+            </wp:positionV>
+            <wp:extent cx="2581275" cy="1853565"/>
+            <wp:effectExtent l="0" t="0" r="9525" b="0"/>
+            <wp:wrapTight wrapText="bothSides">
+              <wp:wrapPolygon edited="0">
+                <wp:start x="0" y="0"/>
+                <wp:lineTo x="0" y="21311"/>
+                <wp:lineTo x="21520" y="21311"/>
+                <wp:lineTo x="21520" y="0"/>
+                <wp:lineTo x="0" y="0"/>
+              </wp:wrapPolygon>
+            </wp:wrapTight>
+            <wp:docPr id="7" name="Picture 7"/>
+            <wp:cNvGraphicFramePr>
+              <a:graphicFrameLocks xmlns:a="http://schemas.openxmlformats.org/drawingml/2006/main" noChangeAspect="1"/>
+            </wp:cNvGraphicFramePr>
+            <a:graphic xmlns:a="http://schemas.openxmlformats.org/drawingml/2006/main">
+              <a:graphicData uri="http://schemas.openxmlformats.org/drawingml/2006/picture">
+                <pic:pic xmlns:pic="http://schemas.openxmlformats.org/drawingml/2006/picture">
+                  <pic:nvPicPr>
+                    <pic:cNvPr id="1" name=""/>
+                    <pic:cNvPicPr/>
+                  </pic:nvPicPr>
+                  <pic:blipFill>
+                    <a:blip r:embed="rId29">
+                      <a:extLst>
+                        <a:ext uri="{28A0092B-C50C-407E-A947-70E740481C1C}">
+                          <a14:useLocalDpi xmlns:a14="http://schemas.microsoft.com/office/drawing/2010/main" val="0"/>
+                        </a:ext>
+                      </a:extLst>
+                    </a:blip>
+                    <a:stretch>
+                      <a:fillRect/>
+                    </a:stretch>
+                  </pic:blipFill>
+                  <pic:spPr>
+                    <a:xfrm>
+                      <a:off x="0" y="0"/>
+                      <a:ext cx="2581275" cy="1853565"/>
+                    </a:xfrm>
+                    <a:prstGeom prst="rect">
+                      <a:avLst/>
+                    </a:prstGeom>
+                  </pic:spPr>
+                </pic:pic>
+              </a:graphicData>
+            </a:graphic>
+            <wp14:sizeRelH relativeFrom="margin">
+              <wp14:pctWidth>0</wp14:pctWidth>
+            </wp14:sizeRelH>
+            <wp14:sizeRelV relativeFrom="margin">
+              <wp14:pctHeight>0</wp14:pctHeight>
+            </wp14:sizeRelV>
+          </wp:anchor>
+        </w:drawing>
+      </w:r>
+      <w:r>
+        <w:rPr>
+          <w:noProof/>
+        </w:rPr>
+        <w:drawing>
+          <wp:anchor distT="0" distB="0" distL="114300" distR="114300" simplePos="0" relativeHeight="251678720" behindDoc="1" locked="0" layoutInCell="1" allowOverlap="1" wp14:anchorId="4A4B2975" wp14:editId="7B8662F4">
+            <wp:simplePos x="0" y="0"/>
+            <wp:positionH relativeFrom="margin">
+              <wp:align>left</wp:align>
+            </wp:positionH>
+            <wp:positionV relativeFrom="paragraph">
+              <wp:posOffset>284480</wp:posOffset>
+            </wp:positionV>
+            <wp:extent cx="3009900" cy="2019422"/>
+            <wp:effectExtent l="0" t="0" r="0" b="0"/>
+            <wp:wrapTight wrapText="bothSides">
+              <wp:wrapPolygon edited="0">
+                <wp:start x="0" y="0"/>
+                <wp:lineTo x="0" y="21396"/>
+                <wp:lineTo x="21463" y="21396"/>
+                <wp:lineTo x="21463" y="0"/>
+                <wp:lineTo x="0" y="0"/>
+              </wp:wrapPolygon>
+            </wp:wrapTight>
+            <wp:docPr id="9" name="Picture 9"/>
+            <wp:cNvGraphicFramePr>
+              <a:graphicFrameLocks xmlns:a="http://schemas.openxmlformats.org/drawingml/2006/main" noChangeAspect="1"/>
+            </wp:cNvGraphicFramePr>
+            <a:graphic xmlns:a="http://schemas.openxmlformats.org/drawingml/2006/main">
+              <a:graphicData uri="http://schemas.openxmlformats.org/drawingml/2006/picture">
+                <pic:pic xmlns:pic="http://schemas.openxmlformats.org/drawingml/2006/picture">
+                  <pic:nvPicPr>
+                    <pic:cNvPr id="1" name=""/>
+                    <pic:cNvPicPr/>
+                  </pic:nvPicPr>
+                  <pic:blipFill>
+                    <a:blip r:embed="rId30">
+                      <a:extLst>
+                        <a:ext uri="{28A0092B-C50C-407E-A947-70E740481C1C}">
+                          <a14:useLocalDpi xmlns:a14="http://schemas.microsoft.com/office/drawing/2010/main" val="0"/>
+                        </a:ext>
+                      </a:extLst>
+                    </a:blip>
+                    <a:stretch>
+                      <a:fillRect/>
+                    </a:stretch>
+                  </pic:blipFill>
+                  <pic:spPr>
+                    <a:xfrm>
+                      <a:off x="0" y="0"/>
+                      <a:ext cx="3009900" cy="2019422"/>
+                    </a:xfrm>
+                    <a:prstGeom prst="rect">
+                      <a:avLst/>
+                    </a:prstGeom>
+                  </pic:spPr>
+                </pic:pic>
+              </a:graphicData>
+            </a:graphic>
+            <wp14:sizeRelH relativeFrom="margin">
+              <wp14:pctWidth>0</wp14:pctWidth>
+            </wp14:sizeRelH>
+            <wp14:sizeRelV relativeFrom="margin">
+              <wp14:pctHeight>0</wp14:pctHeight>
+            </wp14:sizeRelV>
+          </wp:anchor>
+        </w:drawing>
+      </w:r>
+    </w:p>
+    <w:p>
+      <w:pPr>
+        <w:pStyle w:val="Heading3"/>
+      </w:pPr>
+      <w:r>
+        <w:lastRenderedPageBreak/>
+        <w:t xml:space="preserve">Out of Sample Analysis and </w:t>
+      </w:r>
+      <w:r>
+        <w:t>Conclusion</w:t>
+      </w:r>
+    </w:p>
+    <w:p>
+      <w:r>
+        <w:rPr>
+          <w:noProof/>
+        </w:rPr>
+        <w:drawing>
+          <wp:anchor distT="0" distB="0" distL="114300" distR="114300" simplePos="0" relativeHeight="251679744" behindDoc="1" locked="0" layoutInCell="1" allowOverlap="1" wp14:anchorId="77120DCC" wp14:editId="7129EA67">
+            <wp:simplePos x="0" y="0"/>
+            <wp:positionH relativeFrom="margin">
+              <wp:posOffset>3178175</wp:posOffset>
+            </wp:positionH>
+            <wp:positionV relativeFrom="paragraph">
+              <wp:posOffset>8890</wp:posOffset>
+            </wp:positionV>
+            <wp:extent cx="2764790" cy="1885950"/>
+            <wp:effectExtent l="0" t="0" r="0" b="0"/>
+            <wp:wrapTight wrapText="bothSides">
+              <wp:wrapPolygon edited="0">
+                <wp:start x="0" y="0"/>
+                <wp:lineTo x="0" y="21382"/>
+                <wp:lineTo x="21431" y="21382"/>
+                <wp:lineTo x="21431" y="0"/>
+                <wp:lineTo x="0" y="0"/>
+              </wp:wrapPolygon>
+            </wp:wrapTight>
+            <wp:docPr id="11" name="Picture 11"/>
+            <wp:cNvGraphicFramePr>
+              <a:graphicFrameLocks xmlns:a="http://schemas.openxmlformats.org/drawingml/2006/main" noChangeAspect="1"/>
+            </wp:cNvGraphicFramePr>
+            <a:graphic xmlns:a="http://schemas.openxmlformats.org/drawingml/2006/main">
+              <a:graphicData uri="http://schemas.openxmlformats.org/drawingml/2006/picture">
+                <pic:pic xmlns:pic="http://schemas.openxmlformats.org/drawingml/2006/picture">
+                  <pic:nvPicPr>
+                    <pic:cNvPr id="1" name=""/>
+                    <pic:cNvPicPr/>
+                  </pic:nvPicPr>
+                  <pic:blipFill>
+                    <a:blip r:embed="rId31">
+                      <a:extLst>
+                        <a:ext uri="{28A0092B-C50C-407E-A947-70E740481C1C}">
+                          <a14:useLocalDpi xmlns:a14="http://schemas.microsoft.com/office/drawing/2010/main" val="0"/>
+                        </a:ext>
+                      </a:extLst>
+                    </a:blip>
+                    <a:stretch>
+                      <a:fillRect/>
+                    </a:stretch>
+                  </pic:blipFill>
+                  <pic:spPr>
+                    <a:xfrm>
+                      <a:off x="0" y="0"/>
+                      <a:ext cx="2764790" cy="1885950"/>
+                    </a:xfrm>
+                    <a:prstGeom prst="rect">
+                      <a:avLst/>
+                    </a:prstGeom>
+                  </pic:spPr>
+                </pic:pic>
+              </a:graphicData>
+            </a:graphic>
+            <wp14:sizeRelH relativeFrom="margin">
+              <wp14:pctWidth>0</wp14:pctWidth>
+            </wp14:sizeRelH>
+            <wp14:sizeRelV relativeFrom="margin">
+              <wp14:pctHeight>0</wp14:pctHeight>
+            </wp14:sizeRelV>
+          </wp:anchor>
+        </w:drawing>
+      </w:r>
+      <w:r>
+        <w:rPr>
+          <w:noProof/>
+        </w:rPr>
+        <w:drawing>
+          <wp:anchor distT="0" distB="0" distL="114300" distR="114300" simplePos="0" relativeHeight="251680768" behindDoc="1" locked="0" layoutInCell="1" allowOverlap="1" wp14:anchorId="0CF184F3" wp14:editId="3985D493">
+            <wp:simplePos x="0" y="0"/>
+            <wp:positionH relativeFrom="margin">
+              <wp:align>right</wp:align>
+            </wp:positionH>
+            <wp:positionV relativeFrom="paragraph">
+              <wp:posOffset>1951990</wp:posOffset>
+            </wp:positionV>
+            <wp:extent cx="2781300" cy="1964690"/>
+            <wp:effectExtent l="0" t="0" r="0" b="0"/>
+            <wp:wrapTight wrapText="bothSides">
+              <wp:wrapPolygon edited="0">
+                <wp:start x="0" y="0"/>
+                <wp:lineTo x="0" y="21363"/>
+                <wp:lineTo x="21452" y="21363"/>
+                <wp:lineTo x="21452" y="0"/>
+                <wp:lineTo x="0" y="0"/>
+              </wp:wrapPolygon>
+            </wp:wrapTight>
+            <wp:docPr id="12" name="Picture 12"/>
+            <wp:cNvGraphicFramePr>
+              <a:graphicFrameLocks xmlns:a="http://schemas.openxmlformats.org/drawingml/2006/main" noChangeAspect="1"/>
+            </wp:cNvGraphicFramePr>
+            <a:graphic xmlns:a="http://schemas.openxmlformats.org/drawingml/2006/main">
+              <a:graphicData uri="http://schemas.openxmlformats.org/drawingml/2006/picture">
+                <pic:pic xmlns:pic="http://schemas.openxmlformats.org/drawingml/2006/picture">
+                  <pic:nvPicPr>
+                    <pic:cNvPr id="1" name=""/>
+                    <pic:cNvPicPr/>
+                  </pic:nvPicPr>
+                  <pic:blipFill>
+                    <a:blip r:embed="rId32">
+                      <a:extLst>
+                        <a:ext uri="{28A0092B-C50C-407E-A947-70E740481C1C}">
+                          <a14:useLocalDpi xmlns:a14="http://schemas.microsoft.com/office/drawing/2010/main" val="0"/>
+                        </a:ext>
+                      </a:extLst>
+                    </a:blip>
+                    <a:stretch>
+                      <a:fillRect/>
+                    </a:stretch>
+                  </pic:blipFill>
+                  <pic:spPr>
+                    <a:xfrm>
+                      <a:off x="0" y="0"/>
+                      <a:ext cx="2781300" cy="1964690"/>
+                    </a:xfrm>
+                    <a:prstGeom prst="rect">
+                      <a:avLst/>
+                    </a:prstGeom>
+                  </pic:spPr>
+                </pic:pic>
+              </a:graphicData>
+            </a:graphic>
+            <wp14:sizeRelH relativeFrom="margin">
+              <wp14:pctWidth>0</wp14:pctWidth>
+            </wp14:sizeRelH>
+            <wp14:sizeRelV relativeFrom="margin">
+              <wp14:pctHeight>0</wp14:pctHeight>
+            </wp14:sizeRelV>
+          </wp:anchor>
+        </w:drawing>
+      </w:r>
+      <w:r>
+        <w:t xml:space="preserve">The out of sample results are quite poor. </w:t>
+      </w:r>
+      <w:r>
+        <w:t xml:space="preserve">There is </w:t>
+      </w:r>
+      <w:r>
+        <w:t>a similar return profile but not enough winners to make up for the many small losers. In the end this is not particularly surprising given that the in-sample results were not very stable under small modifications to the parameters. This is an important point with respect to avoiding overfitting a backtest- if there is the relationship between the data and future returns that is hypothesized, the strategy should do similarly well in the local area of the parameter space. This was not the case.</w:t>
+      </w:r>
+      <w:r>
+        <w:t xml:space="preserve"> Prior to setting take-profit and stop-loss conditions on the strategy, almost all the PnL was comprised of the days after the 2016 US elections.</w:t>
+      </w:r>
+    </w:p>
+    <w:p>
+      <w:r>
+        <w:rPr>
+          <w:noProof/>
+        </w:rPr>
+        <w:drawing>
+          <wp:anchor distT="0" distB="0" distL="114300" distR="114300" simplePos="0" relativeHeight="251681792" behindDoc="1" locked="0" layoutInCell="1" allowOverlap="1" wp14:anchorId="7CF7031F" wp14:editId="5609DB22">
+            <wp:simplePos x="0" y="0"/>
+            <wp:positionH relativeFrom="margin">
+              <wp:posOffset>3495675</wp:posOffset>
+            </wp:positionH>
+            <wp:positionV relativeFrom="paragraph">
+              <wp:posOffset>1454150</wp:posOffset>
+            </wp:positionV>
+            <wp:extent cx="2438400" cy="1850390"/>
+            <wp:effectExtent l="0" t="0" r="0" b="0"/>
+            <wp:wrapTight wrapText="bothSides">
+              <wp:wrapPolygon edited="0">
+                <wp:start x="0" y="0"/>
+                <wp:lineTo x="0" y="21348"/>
+                <wp:lineTo x="21431" y="21348"/>
+                <wp:lineTo x="21431" y="0"/>
+                <wp:lineTo x="0" y="0"/>
+              </wp:wrapPolygon>
+            </wp:wrapTight>
+            <wp:docPr id="13" name="Picture 13"/>
+            <wp:cNvGraphicFramePr>
+              <a:graphicFrameLocks xmlns:a="http://schemas.openxmlformats.org/drawingml/2006/main" noChangeAspect="1"/>
+            </wp:cNvGraphicFramePr>
+            <a:graphic xmlns:a="http://schemas.openxmlformats.org/drawingml/2006/main">
+              <a:graphicData uri="http://schemas.openxmlformats.org/drawingml/2006/picture">
+                <pic:pic xmlns:pic="http://schemas.openxmlformats.org/drawingml/2006/picture">
+                  <pic:nvPicPr>
+                    <pic:cNvPr id="1" name=""/>
+                    <pic:cNvPicPr/>
+                  </pic:nvPicPr>
+                  <pic:blipFill>
+                    <a:blip r:embed="rId33">
+                      <a:extLst>
+                        <a:ext uri="{28A0092B-C50C-407E-A947-70E740481C1C}">
+                          <a14:useLocalDpi xmlns:a14="http://schemas.microsoft.com/office/drawing/2010/main" val="0"/>
+                        </a:ext>
+                      </a:extLst>
+                    </a:blip>
+                    <a:stretch>
+                      <a:fillRect/>
+                    </a:stretch>
+                  </pic:blipFill>
+                  <pic:spPr>
+                    <a:xfrm>
+                      <a:off x="0" y="0"/>
+                      <a:ext cx="2438400" cy="1850390"/>
+                    </a:xfrm>
+                    <a:prstGeom prst="rect">
+                      <a:avLst/>
+                    </a:prstGeom>
+                  </pic:spPr>
+                </pic:pic>
+              </a:graphicData>
+            </a:graphic>
+            <wp14:sizeRelH relativeFrom="margin">
+              <wp14:pctWidth>0</wp14:pctWidth>
+            </wp14:sizeRelH>
+            <wp14:sizeRelV relativeFrom="margin">
+              <wp14:pctHeight>0</wp14:pctHeight>
+            </wp14:sizeRelV>
+          </wp:anchor>
+        </w:drawing>
+      </w:r>
+      <w:r>
+        <w:t>I</w:t>
+      </w:r>
+      <w:r>
+        <w:t xml:space="preserve"> found the same issues with coming up with a relationship to backtest in the first place- the regression betas were not stable over time for the same contract, or between contracts over the full data set. </w:t>
+      </w:r>
+      <w:r>
+        <w:t xml:space="preserve">Simply looking at scatterplots of various positioning indicators versus forward returns showed there would be little substance. </w:t>
+      </w:r>
+      <w:r>
+        <w:t xml:space="preserve">There was not even a particularly </w:t>
+      </w:r>
+      <w:r>
+        <w:t>meaningful</w:t>
+      </w:r>
+      <w:r>
+        <w:t xml:space="preserve"> relationship between contemporaneous changes in positioning and yields (although </w:t>
+      </w:r>
+      <w:r>
+        <w:t>previous changes in swap rates seemed that they might have predictive power over changes in AM positioning). Though careful to use rigorous methodology for evaluating relationships in a cross-validated framework, I was particularly guilty of multiple testing bias to identify some positioning indicator that might produce meaningful in-sample results. The takeaway is while one can be rigorous in the practice of evaluating relationships on a rolling out-of-sample basis, if you run 20 tests you have effectively completely polluted that check on your research.</w:t>
+      </w:r>
+      <w:r>
+        <w:t xml:space="preserve"> Further, I think one needs to consider that if the hypothesis is correct, why the impact has not been arbitraged away by market participants.</w:t>
+      </w:r>
+    </w:p>
+    <w:p>
+      <w:r>
+        <w:t xml:space="preserve">Finally, </w:t>
+      </w:r>
+      <w:r>
+        <w:t xml:space="preserve">I </w:t>
+      </w:r>
+      <w:r>
+        <w:t xml:space="preserve">tried similar methodologies for </w:t>
+      </w:r>
+      <w:r>
+        <w:t xml:space="preserve">evaluating positioning signals for trading swap curves which were equally uninteresting. The next idea I would have looked at is using positioning to indicate when to close out a trade, e.g. if the signal flips sign, or trading butterflies. After that, I would probably have tried to use the positioning data to improve a more basic momentum strategy. The idea there would be to develop a momentum strategy and then use classification algorithms to evaluate whether a model based on positioning data can predict whether to lever up, scale down or cut a momentum trade early. This is a slightly different problem than predicting changes in swap rates, though the same methodology is used, the target variable is then </w:t>
+      </w:r>
+      <w:r>
+        <w:t>the</w:t>
+      </w:r>
+      <w:r>
+        <w:t xml:space="preserve"> </w:t>
+      </w:r>
+      <w:r>
+        <w:t xml:space="preserve">returns of </w:t>
+      </w:r>
+      <w:r>
+        <w:t>a momentum strategy.</w:t>
+      </w:r>
+      <w:r>
+        <w:t xml:space="preserve"> I think, however, that if there was relatively clear value in the data for trading duration or curves it would have been clear by now.</w:t>
+      </w:r>
+    </w:p>
+    <w:p>
+      <w:pPr>
+        <w:pStyle w:val="Heading3"/>
+      </w:pPr>
+      <w:r>
+        <w:lastRenderedPageBreak/>
+        <w:t>Appendix</w:t>
+      </w:r>
+    </w:p>
+    <w:p>
+      <w:r>
+        <w:rPr>
+          <w:noProof/>
+        </w:rPr>
+        <w:drawing>
+          <wp:anchor distT="0" distB="0" distL="114300" distR="114300" simplePos="0" relativeHeight="251682816" behindDoc="1" locked="0" layoutInCell="1" allowOverlap="1" wp14:anchorId="6F22E769" wp14:editId="4AAF64F7">
+            <wp:simplePos x="0" y="0"/>
+            <wp:positionH relativeFrom="margin">
+              <wp:align>right</wp:align>
+            </wp:positionH>
+            <wp:positionV relativeFrom="paragraph">
+              <wp:posOffset>675640</wp:posOffset>
+            </wp:positionV>
+            <wp:extent cx="2895600" cy="2038350"/>
+            <wp:effectExtent l="0" t="0" r="0" b="0"/>
+            <wp:wrapTight wrapText="bothSides">
+              <wp:wrapPolygon edited="0">
+                <wp:start x="0" y="0"/>
+                <wp:lineTo x="0" y="21398"/>
+                <wp:lineTo x="21458" y="21398"/>
+                <wp:lineTo x="21458" y="0"/>
+                <wp:lineTo x="0" y="0"/>
+              </wp:wrapPolygon>
+            </wp:wrapTight>
+            <wp:docPr id="16" name="Picture 16"/>
+            <wp:cNvGraphicFramePr>
+              <a:graphicFrameLocks xmlns:a="http://schemas.openxmlformats.org/drawingml/2006/main" noChangeAspect="1"/>
+            </wp:cNvGraphicFramePr>
+            <a:graphic xmlns:a="http://schemas.openxmlformats.org/drawingml/2006/main">
+              <a:graphicData uri="http://schemas.openxmlformats.org/drawingml/2006/picture">
+                <pic:pic xmlns:pic="http://schemas.openxmlformats.org/drawingml/2006/picture">
+                  <pic:nvPicPr>
+                    <pic:cNvPr id="1" name=""/>
+                    <pic:cNvPicPr/>
+                  </pic:nvPicPr>
+                  <pic:blipFill>
+                    <a:blip r:embed="rId34">
+                      <a:extLst>
+                        <a:ext uri="{28A0092B-C50C-407E-A947-70E740481C1C}">
+                          <a14:useLocalDpi xmlns:a14="http://schemas.microsoft.com/office/drawing/2010/main" val="0"/>
+                        </a:ext>
+                      </a:extLst>
+                    </a:blip>
+                    <a:stretch>
+                      <a:fillRect/>
+                    </a:stretch>
+                  </pic:blipFill>
+                  <pic:spPr>
+                    <a:xfrm>
+                      <a:off x="0" y="0"/>
+                      <a:ext cx="2895600" cy="2038350"/>
+                    </a:xfrm>
+                    <a:prstGeom prst="rect">
+                      <a:avLst/>
+                    </a:prstGeom>
+                  </pic:spPr>
+                </pic:pic>
+              </a:graphicData>
+            </a:graphic>
+          </wp:anchor>
+        </w:drawing>
+      </w:r>
+      <w:r>
+        <w:t>Figure I would include the results from a similarly overfit strategy on the US-FV curve, taking z-scores of the US and FV changes in LevFunds positioning changes over trailing 5wks and trading a momentum strategy off of it with no take-profit/stop-loss. Included in the sandbox-signals notebook under the “curve” headings.</w:t>
+      </w:r>
+    </w:p>
+    <w:p>
+      <w:r>
+        <w:rPr>
+          <w:noProof/>
+        </w:rPr>
+        <w:drawing>
+          <wp:anchor distT="0" distB="0" distL="114300" distR="114300" simplePos="0" relativeHeight="251684864" behindDoc="1" locked="0" layoutInCell="1" allowOverlap="1" wp14:anchorId="5F4C4C14" wp14:editId="366BBFED">
+            <wp:simplePos x="0" y="0"/>
+            <wp:positionH relativeFrom="margin">
+              <wp:posOffset>3362325</wp:posOffset>
+            </wp:positionH>
+            <wp:positionV relativeFrom="paragraph">
+              <wp:posOffset>2117090</wp:posOffset>
+            </wp:positionV>
+            <wp:extent cx="2571750" cy="1768475"/>
+            <wp:effectExtent l="0" t="0" r="0" b="3175"/>
+            <wp:wrapTight wrapText="bothSides">
+              <wp:wrapPolygon edited="0">
+                <wp:start x="0" y="0"/>
+                <wp:lineTo x="0" y="21406"/>
+                <wp:lineTo x="21440" y="21406"/>
+                <wp:lineTo x="21440" y="0"/>
+                <wp:lineTo x="0" y="0"/>
+              </wp:wrapPolygon>
+            </wp:wrapTight>
+            <wp:docPr id="23" name="Picture 23"/>
+            <wp:cNvGraphicFramePr>
+              <a:graphicFrameLocks xmlns:a="http://schemas.openxmlformats.org/drawingml/2006/main" noChangeAspect="1"/>
+            </wp:cNvGraphicFramePr>
+            <a:graphic xmlns:a="http://schemas.openxmlformats.org/drawingml/2006/main">
+              <a:graphicData uri="http://schemas.openxmlformats.org/drawingml/2006/picture">
+                <pic:pic xmlns:pic="http://schemas.openxmlformats.org/drawingml/2006/picture">
+                  <pic:nvPicPr>
+                    <pic:cNvPr id="1" name=""/>
+                    <pic:cNvPicPr/>
+                  </pic:nvPicPr>
+                  <pic:blipFill>
+                    <a:blip r:embed="rId35">
+                      <a:extLst>
+                        <a:ext uri="{28A0092B-C50C-407E-A947-70E740481C1C}">
+                          <a14:useLocalDpi xmlns:a14="http://schemas.microsoft.com/office/drawing/2010/main" val="0"/>
+                        </a:ext>
+                      </a:extLst>
+                    </a:blip>
+                    <a:stretch>
+                      <a:fillRect/>
+                    </a:stretch>
+                  </pic:blipFill>
+                  <pic:spPr>
+                    <a:xfrm>
+                      <a:off x="0" y="0"/>
+                      <a:ext cx="2571750" cy="1768475"/>
+                    </a:xfrm>
+                    <a:prstGeom prst="rect">
+                      <a:avLst/>
+                    </a:prstGeom>
+                  </pic:spPr>
+                </pic:pic>
+              </a:graphicData>
+            </a:graphic>
+            <wp14:sizeRelH relativeFrom="margin">
+              <wp14:pctWidth>0</wp14:pctWidth>
+            </wp14:sizeRelH>
+            <wp14:sizeRelV relativeFrom="margin">
+              <wp14:pctHeight>0</wp14:pctHeight>
+            </wp14:sizeRelV>
+          </wp:anchor>
+        </w:drawing>
+      </w:r>
+      <w:r>
+        <w:rPr>
+          <w:noProof/>
+        </w:rPr>
+        <w:drawing>
+          <wp:anchor distT="0" distB="0" distL="114300" distR="114300" simplePos="0" relativeHeight="251683840" behindDoc="1" locked="0" layoutInCell="1" allowOverlap="1" wp14:anchorId="3B868AD9" wp14:editId="762A17F0">
+            <wp:simplePos x="0" y="0"/>
+            <wp:positionH relativeFrom="margin">
+              <wp:align>left</wp:align>
+            </wp:positionH>
+            <wp:positionV relativeFrom="paragraph">
+              <wp:posOffset>2540</wp:posOffset>
+            </wp:positionV>
+            <wp:extent cx="3409950" cy="1924050"/>
+            <wp:effectExtent l="0" t="0" r="0" b="0"/>
+            <wp:wrapTight wrapText="bothSides">
+              <wp:wrapPolygon edited="0">
+                <wp:start x="0" y="0"/>
+                <wp:lineTo x="0" y="21386"/>
+                <wp:lineTo x="21479" y="21386"/>
+                <wp:lineTo x="21479" y="0"/>
+                <wp:lineTo x="0" y="0"/>
+              </wp:wrapPolygon>
+            </wp:wrapTight>
+            <wp:docPr id="14" name="Picture 14"/>
+            <wp:cNvGraphicFramePr>
+              <a:graphicFrameLocks xmlns:a="http://schemas.openxmlformats.org/drawingml/2006/main" noChangeAspect="1"/>
+            </wp:cNvGraphicFramePr>
+            <a:graphic xmlns:a="http://schemas.openxmlformats.org/drawingml/2006/main">
+              <a:graphicData uri="http://schemas.openxmlformats.org/drawingml/2006/picture">
+                <pic:pic xmlns:pic="http://schemas.openxmlformats.org/drawingml/2006/picture">
+                  <pic:nvPicPr>
+                    <pic:cNvPr id="1" name=""/>
+                    <pic:cNvPicPr/>
+                  </pic:nvPicPr>
+                  <pic:blipFill>
+                    <a:blip r:embed="rId36">
+                      <a:extLst>
+                        <a:ext uri="{28A0092B-C50C-407E-A947-70E740481C1C}">
+                          <a14:useLocalDpi xmlns:a14="http://schemas.microsoft.com/office/drawing/2010/main" val="0"/>
+                        </a:ext>
+                      </a:extLst>
+                    </a:blip>
+                    <a:stretch>
+                      <a:fillRect/>
+                    </a:stretch>
+                  </pic:blipFill>
+                  <pic:spPr>
+                    <a:xfrm>
+                      <a:off x="0" y="0"/>
+                      <a:ext cx="3409950" cy="1924050"/>
+                    </a:xfrm>
+                    <a:prstGeom prst="rect">
+                      <a:avLst/>
+                    </a:prstGeom>
+                  </pic:spPr>
+                </pic:pic>
+              </a:graphicData>
+            </a:graphic>
+            <wp14:sizeRelH relativeFrom="margin">
+              <wp14:pctWidth>0</wp14:pctWidth>
+            </wp14:sizeRelH>
+          </wp:anchor>
+        </w:drawing>
+      </w:r>
+      <w:r>
+        <w:rPr>
+          <w:noProof/>
+        </w:rPr>
+        <w:t xml:space="preserve"> </w:t>
+      </w:r>
+      <w:r>
+        <w:rPr>
+          <w:noProof/>
+        </w:rPr>
+        <w:drawing>
+          <wp:anchor distT="0" distB="0" distL="114300" distR="114300" simplePos="0" relativeHeight="251685888" behindDoc="1" locked="0" layoutInCell="1" allowOverlap="1" wp14:anchorId="0AAD00F2" wp14:editId="3156A1DA">
+            <wp:simplePos x="0" y="0"/>
+            <wp:positionH relativeFrom="column">
+              <wp:posOffset>28575</wp:posOffset>
+            </wp:positionH>
+            <wp:positionV relativeFrom="paragraph">
+              <wp:posOffset>2050415</wp:posOffset>
+            </wp:positionV>
+            <wp:extent cx="2828925" cy="2000250"/>
+            <wp:effectExtent l="0" t="0" r="9525" b="0"/>
+            <wp:wrapTight wrapText="bothSides">
+              <wp:wrapPolygon edited="0">
+                <wp:start x="0" y="0"/>
+                <wp:lineTo x="0" y="21394"/>
+                <wp:lineTo x="21527" y="21394"/>
+                <wp:lineTo x="21527" y="0"/>
+                <wp:lineTo x="0" y="0"/>
+              </wp:wrapPolygon>
+            </wp:wrapTight>
+            <wp:docPr id="22" name="Picture 22"/>
+            <wp:cNvGraphicFramePr>
+              <a:graphicFrameLocks xmlns:a="http://schemas.openxmlformats.org/drawingml/2006/main" noChangeAspect="1"/>
+            </wp:cNvGraphicFramePr>
+            <a:graphic xmlns:a="http://schemas.openxmlformats.org/drawingml/2006/main">
+              <a:graphicData uri="http://schemas.openxmlformats.org/drawingml/2006/picture">
+                <pic:pic xmlns:pic="http://schemas.openxmlformats.org/drawingml/2006/picture">
+                  <pic:nvPicPr>
+                    <pic:cNvPr id="1" name=""/>
+                    <pic:cNvPicPr/>
+                  </pic:nvPicPr>
+                  <pic:blipFill>
+                    <a:blip r:embed="rId37">
+                      <a:extLst>
+                        <a:ext uri="{28A0092B-C50C-407E-A947-70E740481C1C}">
+                          <a14:useLocalDpi xmlns:a14="http://schemas.microsoft.com/office/drawing/2010/main" val="0"/>
+                        </a:ext>
+                      </a:extLst>
+                    </a:blip>
+                    <a:stretch>
+                      <a:fillRect/>
+                    </a:stretch>
+                  </pic:blipFill>
+                  <pic:spPr>
+                    <a:xfrm>
+                      <a:off x="0" y="0"/>
+                      <a:ext cx="2828925" cy="2000250"/>
+                    </a:xfrm>
+                    <a:prstGeom prst="rect">
+                      <a:avLst/>
+                    </a:prstGeom>
+                  </pic:spPr>
+                </pic:pic>
+              </a:graphicData>
+            </a:graphic>
+          </wp:anchor>
+        </w:drawing>
+      </w:r>
+      <w:r>
+        <w:rPr>
+          <w:noProof/>
+        </w:rPr>
+        <w:t xml:space="preserve"> </w:t>
+      </w:r>
+    </w:p>
+    <w:p/>
+    <w:p/>
+    <w:p/>
+    <w:p/>
+    <w:p/>
+    <w:p/>
+    <w:p/>
+    <w:p>
+      <w:pPr>
+        <w:pStyle w:val="Heading3"/>
+      </w:pPr>
+    </w:p>
+    <w:p>
+      <w:pPr>
+        <w:pStyle w:val="Heading3"/>
+      </w:pPr>
+      <w:r>
+        <w:t>Notes</w:t>
+      </w:r>
+      <w:r>
+        <w:t xml:space="preserve"> on code</w:t>
+      </w:r>
+      <w:r>
+        <w:t>:</w:t>
+      </w:r>
+    </w:p>
+    <w:p>
+      <w:pPr>
+        <w:pStyle w:val="ListParagraph"/>
+        <w:numPr>
+          <w:ilvl w:val="0"/>
+          <w:numId w:val="1"/>
+        </w:numPr>
+      </w:pPr>
+      <w:r>
+        <w:t>Most of the presentation material can be found in the python jupyter notebook under ExPtTest named sandbox-signals, including some other avenues I pursued.</w:t>
+      </w:r>
+    </w:p>
+    <w:p>
+      <w:pPr>
+        <w:pStyle w:val="ListParagraph"/>
+        <w:numPr>
+          <w:ilvl w:val="0"/>
+          <w:numId w:val="1"/>
+        </w:numPr>
+      </w:pPr>
+      <w:r>
+        <w:t xml:space="preserve">A substantial portion of the backtest evaluation code I had already written for my own </w:t>
+      </w:r>
+      <w:r>
+        <w:t>understanding</w:t>
+      </w:r>
+      <w:r>
+        <w:t xml:space="preserve"> while </w:t>
+      </w:r>
+      <w:r>
+        <w:t xml:space="preserve">independently </w:t>
+      </w:r>
+      <w:r>
+        <w:t xml:space="preserve">studying Marcos Lopez de Prado’s book </w:t>
+      </w:r>
+      <w:r>
+        <w:rPr>
+          <w:i/>
+          <w:iCs/>
+        </w:rPr>
+        <w:t>Advances in Financial Machine Learning</w:t>
+      </w:r>
+      <w:r>
+        <w:rPr>
+          <w:i/>
+          <w:iCs/>
+        </w:rPr>
+        <w:t xml:space="preserve"> </w:t>
+      </w:r>
+      <w:r>
+        <w:t>over the past year or so</w:t>
+      </w:r>
+      <w:r>
+        <w:t xml:space="preserve">. It is housed primarily in Research.signals.py, Preprocessing.etf_trick, </w:t>
+      </w:r>
+      <w:r>
+        <w:t>Preprocessing.</w:t>
+      </w:r>
+      <w:r>
+        <w:t xml:space="preserve">labeling, </w:t>
+      </w:r>
+      <w:r>
+        <w:t xml:space="preserve">and </w:t>
+      </w:r>
+      <w:r>
+        <w:t>Preprocessing.</w:t>
+      </w:r>
+      <w:r>
+        <w:t>samplin</w:t>
+      </w:r>
+      <w:r>
+        <w:t>g</w:t>
+      </w:r>
+      <w:r>
+        <w:t xml:space="preserve">. Since the backtest here was </w:t>
+      </w:r>
+      <w:r>
+        <w:t>straightforward</w:t>
+      </w:r>
+      <w:r>
+        <w:t xml:space="preserve"> I could have written simpler code to achieve the same thing, but I figured I had it so I would use the time on other pieces of the presentation.</w:t>
+      </w:r>
+      <w:r>
+        <w:t xml:space="preserve"> For this reason there’s a substantial amount of largely irrelevant code included in labeling.py, sampling.py and signals.py.</w:t>
+      </w:r>
+    </w:p>
+    <w:p>
+      <w:pPr>
+        <w:pStyle w:val="ListParagraph"/>
+        <w:numPr>
+          <w:ilvl w:val="0"/>
+          <w:numId w:val="1"/>
+        </w:numPr>
+      </w:pPr>
+      <w:r>
+        <w:t>The regression and classification ‘machine-learning’ type code is housed primarily in Modelling.classification.py, some of this I had written before, but a substantial portion for fitting and scoring with sample weights I wrote to use on this project- I had been meaning to for some time because sci-kit learn does not implement that and it’s pretty useful for markets research.</w:t>
       </w:r>
     </w:p>
     <w:sectPr>
-      <w:footerReference w:type="default" r:id="rId14"/>
+      <w:footerReference w:type="default" r:id="rId38"/>
       <w:pgSz w:w="12240" w:h="15840"/>
       <w:pgMar w:top="1440" w:right="1440" w:bottom="1440" w:left="1440" w:header="720" w:footer="720" w:gutter="0"/>
       <w:cols w:space="720"/>
@@ -856,10 +2981,7 @@
         <w:footnoteRef/>
       </w:r>
       <w:r>
-        <w:t xml:space="preserve"> </w:t>
-      </w:r>
-      <w:r>
-        <w:t>Code in eptest_main.py, primary function read_ep_data</w:t>
+        <w:t xml:space="preserve"> Code in eptest_main.py, primary function read_ep_data</w:t>
       </w:r>
     </w:p>
   </w:footnote>
@@ -995,7 +3117,7 @@
         <w:footnoteRef/>
       </w:r>
       <w:r>
-        <w:t xml:space="preserve"> We should consider the contemporaneous relationship on Tuesday’s close data to be precise</w:t>
+        <w:t xml:space="preserve"> For the contemporaneous analysis I will look at Tuesday swap rates</w:t>
       </w:r>
     </w:p>
   </w:footnote>
@@ -1015,7 +3137,165 @@
       </w:r>
     </w:p>
   </w:footnote>
+  <w:footnote w:id="10">
+    <w:p>
+      <w:pPr>
+        <w:pStyle w:val="FootnoteText"/>
+      </w:pPr>
+      <w:r>
+        <w:rPr>
+          <w:rStyle w:val="FootnoteReference"/>
+        </w:rPr>
+        <w:footnoteRef/>
+      </w:r>
+      <w:r>
+        <w:t xml:space="preserve"> Accuracy being </w:t>
+      </w:r>
+      <w:r>
+        <w:t>whether</w:t>
+      </w:r>
+      <w:r>
+        <w:t xml:space="preserve"> the algorithm predicted the correct future sign of swap rate changes</w:t>
+      </w:r>
+    </w:p>
+  </w:footnote>
+  <w:footnote w:id="11">
+    <w:p>
+      <w:pPr>
+        <w:pStyle w:val="FootnoteText"/>
+      </w:pPr>
+      <w:r>
+        <w:rPr>
+          <w:rStyle w:val="FootnoteReference"/>
+        </w:rPr>
+        <w:footnoteRef/>
+      </w:r>
+      <w:r>
+        <w:t xml:space="preserve"> The signal response plot is a boxplot showing the mean and distribution of strategy outcomes, bucketed by the signal z-score, weighted by how unique the trade is (e.g. if two trades triggered back-to-back they would be weighted ½ each). I flip the sign of the negative signals so that the ideal outcome is an S-curve rather than parabola</w:t>
+      </w:r>
+    </w:p>
+  </w:footnote>
 </w:footnotes>
+</file>
+
+<file path=word/numbering.xml><?xml version="1.0" encoding="utf-8"?>
+<w:numbering xmlns:wpc="http://schemas.microsoft.com/office/word/2010/wordprocessingCanvas" xmlns:cx="http://schemas.microsoft.com/office/drawing/2014/chartex" xmlns:cx1="http://schemas.microsoft.com/office/drawing/2015/9/8/chartex" xmlns:cx2="http://schemas.microsoft.com/office/drawing/2015/10/21/chartex" xmlns:cx3="http://schemas.microsoft.com/office/drawing/2016/5/9/chartex" xmlns:cx4="http://schemas.microsoft.com/office/drawing/2016/5/10/chartex" xmlns:cx5="http://schemas.microsoft.com/office/drawing/2016/5/11/chartex" xmlns:cx6="http://schemas.microsoft.com/office/drawing/2016/5/12/chartex" xmlns:cx7="http://schemas.microsoft.com/office/drawing/2016/5/13/chartex" xmlns:cx8="http://schemas.microsoft.com/office/drawing/2016/5/14/chartex" xmlns:mc="http://schemas.openxmlformats.org/markup-compatibility/2006" xmlns:aink="http://schemas.microsoft.com/office/drawing/2016/ink" xmlns:am3d="http://schemas.microsoft.com/office/drawing/2017/model3d" xmlns:o="urn:schemas-microsoft-com:office:office" xmlns:r="http://schemas.openxmlformats.org/officeDocument/2006/relationships" xmlns:m="http://schemas.openxmlformats.org/officeDocument/2006/math" xmlns:v="urn:schemas-microsoft-com:vml" xmlns:wp14="http://schemas.microsoft.com/office/word/2010/wordprocessingDrawing" xmlns:wp="http://schemas.openxmlformats.org/drawingml/2006/wordprocessingDrawing" xmlns:w10="urn:schemas-microsoft-com:office:word" xmlns:w="http://schemas.openxmlformats.org/wordprocessingml/2006/main" xmlns:w14="http://schemas.microsoft.com/office/word/2010/wordml" xmlns:w15="http://schemas.microsoft.com/office/word/2012/wordml" xmlns:w16cex="http://schemas.microsoft.com/office/word/2018/wordml/cex" xmlns:w16cid="http://schemas.microsoft.com/office/word/2016/wordml/cid" xmlns:w16="http://schemas.microsoft.com/office/word/2018/wordml" xmlns:w16se="http://schemas.microsoft.com/office/word/2015/wordml/symex" xmlns:wpg="http://schemas.microsoft.com/office/word/2010/wordprocessingGroup" xmlns:wpi="http://schemas.microsoft.com/office/word/2010/wordprocessingInk" xmlns:wne="http://schemas.microsoft.com/office/word/2006/wordml" xmlns:wps="http://schemas.microsoft.com/office/word/2010/wordprocessingShape" mc:Ignorable="w14 w15 w16se w16cid w16 w16cex wp14">
+  <w:abstractNum w:abstractNumId="0" w15:restartNumberingAfterBreak="0">
+    <w:nsid w:val="665D45B6"/>
+    <w:multiLevelType w:val="hybridMultilevel"/>
+    <w:tmpl w:val="B6345C5E"/>
+    <w:lvl w:ilvl="0" w:tplc="9AB69D5E">
+      <w:numFmt w:val="bullet"/>
+      <w:lvlText w:val="-"/>
+      <w:lvlJc w:val="left"/>
+      <w:pPr>
+        <w:ind w:left="720" w:hanging="360"/>
+      </w:pPr>
+      <w:rPr>
+        <w:rFonts w:ascii="Calibri" w:eastAsiaTheme="minorHAnsi" w:hAnsi="Calibri" w:cs="Calibri" w:hint="default"/>
+      </w:rPr>
+    </w:lvl>
+    <w:lvl w:ilvl="1" w:tplc="04090003" w:tentative="1">
+      <w:start w:val="1"/>
+      <w:numFmt w:val="bullet"/>
+      <w:lvlText w:val="o"/>
+      <w:lvlJc w:val="left"/>
+      <w:pPr>
+        <w:ind w:left="1440" w:hanging="360"/>
+      </w:pPr>
+      <w:rPr>
+        <w:rFonts w:ascii="Courier New" w:hAnsi="Courier New" w:cs="Courier New" w:hint="default"/>
+      </w:rPr>
+    </w:lvl>
+    <w:lvl w:ilvl="2" w:tplc="04090005" w:tentative="1">
+      <w:start w:val="1"/>
+      <w:numFmt w:val="bullet"/>
+      <w:lvlText w:val=""/>
+      <w:lvlJc w:val="left"/>
+      <w:pPr>
+        <w:ind w:left="2160" w:hanging="360"/>
+      </w:pPr>
+      <w:rPr>
+        <w:rFonts w:ascii="Wingdings" w:hAnsi="Wingdings" w:hint="default"/>
+      </w:rPr>
+    </w:lvl>
+    <w:lvl w:ilvl="3" w:tplc="04090001" w:tentative="1">
+      <w:start w:val="1"/>
+      <w:numFmt w:val="bullet"/>
+      <w:lvlText w:val=""/>
+      <w:lvlJc w:val="left"/>
+      <w:pPr>
+        <w:ind w:left="2880" w:hanging="360"/>
+      </w:pPr>
+      <w:rPr>
+        <w:rFonts w:ascii="Symbol" w:hAnsi="Symbol" w:hint="default"/>
+      </w:rPr>
+    </w:lvl>
+    <w:lvl w:ilvl="4" w:tplc="04090003" w:tentative="1">
+      <w:start w:val="1"/>
+      <w:numFmt w:val="bullet"/>
+      <w:lvlText w:val="o"/>
+      <w:lvlJc w:val="left"/>
+      <w:pPr>
+        <w:ind w:left="3600" w:hanging="360"/>
+      </w:pPr>
+      <w:rPr>
+        <w:rFonts w:ascii="Courier New" w:hAnsi="Courier New" w:cs="Courier New" w:hint="default"/>
+      </w:rPr>
+    </w:lvl>
+    <w:lvl w:ilvl="5" w:tplc="04090005" w:tentative="1">
+      <w:start w:val="1"/>
+      <w:numFmt w:val="bullet"/>
+      <w:lvlText w:val=""/>
+      <w:lvlJc w:val="left"/>
+      <w:pPr>
+        <w:ind w:left="4320" w:hanging="360"/>
+      </w:pPr>
+      <w:rPr>
+        <w:rFonts w:ascii="Wingdings" w:hAnsi="Wingdings" w:hint="default"/>
+      </w:rPr>
+    </w:lvl>
+    <w:lvl w:ilvl="6" w:tplc="04090001" w:tentative="1">
+      <w:start w:val="1"/>
+      <w:numFmt w:val="bullet"/>
+      <w:lvlText w:val=""/>
+      <w:lvlJc w:val="left"/>
+      <w:pPr>
+        <w:ind w:left="5040" w:hanging="360"/>
+      </w:pPr>
+      <w:rPr>
+        <w:rFonts w:ascii="Symbol" w:hAnsi="Symbol" w:hint="default"/>
+      </w:rPr>
+    </w:lvl>
+    <w:lvl w:ilvl="7" w:tplc="04090003" w:tentative="1">
+      <w:start w:val="1"/>
+      <w:numFmt w:val="bullet"/>
+      <w:lvlText w:val="o"/>
+      <w:lvlJc w:val="left"/>
+      <w:pPr>
+        <w:ind w:left="5760" w:hanging="360"/>
+      </w:pPr>
+      <w:rPr>
+        <w:rFonts w:ascii="Courier New" w:hAnsi="Courier New" w:cs="Courier New" w:hint="default"/>
+      </w:rPr>
+    </w:lvl>
+    <w:lvl w:ilvl="8" w:tplc="04090005" w:tentative="1">
+      <w:start w:val="1"/>
+      <w:numFmt w:val="bullet"/>
+      <w:lvlText w:val=""/>
+      <w:lvlJc w:val="left"/>
+      <w:pPr>
+        <w:ind w:left="6480" w:hanging="360"/>
+      </w:pPr>
+      <w:rPr>
+        <w:rFonts w:ascii="Wingdings" w:hAnsi="Wingdings" w:hint="default"/>
+      </w:rPr>
+    </w:lvl>
+  </w:abstractNum>
+  <w:num w:numId="1">
+    <w:abstractNumId w:val="0"/>
+  </w:num>
+</w:numbering>
 </file>
 
 <file path=word/styles.xml><?xml version="1.0" encoding="utf-8"?>
@@ -1141,6 +3421,7 @@
     <w:lsdException w:name="HTML Sample" w:semiHidden="1" w:unhideWhenUsed="1"/>
     <w:lsdException w:name="HTML Typewriter" w:semiHidden="1" w:unhideWhenUsed="1"/>
     <w:lsdException w:name="HTML Variable" w:semiHidden="1" w:unhideWhenUsed="1"/>
+    <w:lsdException w:name="Normal Table" w:semiHidden="1" w:unhideWhenUsed="1"/>
     <w:lsdException w:name="annotation subject" w:semiHidden="1" w:unhideWhenUsed="1"/>
     <w:lsdException w:name="No List" w:semiHidden="1" w:unhideWhenUsed="1"/>
     <w:lsdException w:name="Outline List 1" w:semiHidden="1" w:unhideWhenUsed="1"/>
@@ -1187,8 +3468,10 @@
     <w:lsdException w:name="Table Subtle 2" w:semiHidden="1" w:unhideWhenUsed="1"/>
     <w:lsdException w:name="Table Web 1" w:semiHidden="1" w:unhideWhenUsed="1"/>
     <w:lsdException w:name="Table Web 2" w:semiHidden="1" w:unhideWhenUsed="1"/>
+    <w:lsdException w:name="Table Web 3" w:semiHidden="1" w:unhideWhenUsed="1"/>
     <w:lsdException w:name="Balloon Text" w:semiHidden="1" w:unhideWhenUsed="1"/>
     <w:lsdException w:name="Table Grid" w:uiPriority="39"/>
+    <w:lsdException w:name="Table Theme" w:semiHidden="1" w:unhideWhenUsed="1"/>
     <w:lsdException w:name="Placeholder Text" w:semiHidden="1"/>
     <w:lsdException w:name="No Spacing" w:uiPriority="1" w:qFormat="1"/>
     <w:lsdException w:name="Light Shading" w:uiPriority="60"/>
@@ -1629,6 +3912,17 @@
       <w:color w:val="2F5496" w:themeColor="accent1" w:themeShade="BF"/>
     </w:rPr>
   </w:style>
+  <w:style w:type="paragraph" w:styleId="ListParagraph">
+    <w:name w:val="List Paragraph"/>
+    <w:basedOn w:val="Normal"/>
+    <w:uiPriority w:val="34"/>
+    <w:qFormat/>
+    <w:rsid w:val="00C21832"/>
+    <w:pPr>
+      <w:ind w:left="720"/>
+      <w:contextualSpacing/>
+    </w:pPr>
+  </w:style>
 </w:styles>
 </file>
 

</xml_diff>